<commit_message>
Cambios documento word PDD
Se cambiaron los requerimientos funcionales
2. Se agregaron los requisitos
</commit_message>
<xml_diff>
--- a/Document/PDD.docx
+++ b/Document/PDD.docx
@@ -39,8 +39,18 @@
           <w:sz w:val="24"/>
           <w:szCs w:val="24"/>
         </w:rPr>
-        <w:t>IZZI Parking</w:t>
-      </w:r>
+        <w:t xml:space="preserve">IZZI </w:t>
+      </w:r>
+      <w:proofErr w:type="gramStart"/>
+      <w:r>
+        <w:rPr>
+          <w:rFonts w:ascii="Times New Roman" w:hAnsi="Times New Roman" w:cs="Times New Roman"/>
+          <w:sz w:val="24"/>
+          <w:szCs w:val="24"/>
+        </w:rPr>
+        <w:t>Parking</w:t>
+      </w:r>
+      <w:proofErr w:type="gramEnd"/>
     </w:p>
     <w:p>
       <w:pPr>
@@ -514,7 +524,7 @@
           <w:r>
             <w:fldChar w:fldCharType="separate"/>
           </w:r>
-          <w:hyperlink w:anchor="_Toc114158595" w:history="1">
+          <w:hyperlink w:anchor="_Toc114253464" w:history="1">
             <w:r>
               <w:rPr>
                 <w:rStyle w:val="Hipervnculo"/>
@@ -542,7 +552,7 @@
                 <w:noProof/>
                 <w:webHidden/>
               </w:rPr>
-              <w:instrText xml:space="preserve"> PAGEREF _Toc114158595 \h </w:instrText>
+              <w:instrText xml:space="preserve"> PAGEREF _Toc114253464 \h </w:instrText>
             </w:r>
             <w:r>
               <w:rPr>
@@ -575,34 +585,89 @@
         </w:p>
         <w:p>
           <w:pPr>
-            <w:pStyle w:val="TDC3"/>
+            <w:pStyle w:val="TDC2"/>
             <w:tabs>
               <w:tab w:val="right" w:leader="dot" w:pos="9350"/>
             </w:tabs>
             <w:rPr>
-              <w:rFonts w:asciiTheme="minorHAnsi" w:hAnsiTheme="minorHAnsi"/>
               <w:noProof/>
-              <w:color w:val="auto"/>
-              <w:lang w:eastAsia="es-CO"/>
             </w:rPr>
           </w:pPr>
-          <w:hyperlink w:anchor="_Toc114158596" w:history="1">
+          <w:hyperlink w:anchor="_Toc114253465" w:history="1">
             <w:r>
               <w:rPr>
                 <w:rStyle w:val="Hipervnculo"/>
-                <w:rFonts w:ascii="Times New Roman" w:hAnsi="Times New Roman" w:cs="Times New Roman"/>
-                <w:iCs/>
-                <w:noProof/>
-              </w:rPr>
-              <w:t>Requerimientos No Funcionales</w:t>
-            </w:r>
+                <w:noProof/>
+              </w:rPr>
+              <w:t>Registrar usuario</w:t>
+            </w:r>
+            <w:r>
+              <w:rPr>
+                <w:noProof/>
+                <w:webHidden/>
+              </w:rPr>
+              <w:tab/>
+            </w:r>
+            <w:r>
+              <w:rPr>
+                <w:noProof/>
+                <w:webHidden/>
+              </w:rPr>
+              <w:fldChar w:fldCharType="begin"/>
+            </w:r>
+            <w:r>
+              <w:rPr>
+                <w:noProof/>
+                <w:webHidden/>
+              </w:rPr>
+              <w:instrText xml:space="preserve"> PAGEREF _Toc114253465 \h </w:instrText>
+            </w:r>
+            <w:r>
+              <w:rPr>
+                <w:noProof/>
+                <w:webHidden/>
+              </w:rPr>
+            </w:r>
+            <w:r>
+              <w:rPr>
+                <w:noProof/>
+                <w:webHidden/>
+              </w:rPr>
+              <w:fldChar w:fldCharType="separate"/>
+            </w:r>
+            <w:r>
+              <w:rPr>
+                <w:noProof/>
+                <w:webHidden/>
+              </w:rPr>
+              <w:t>3</w:t>
+            </w:r>
+            <w:r>
+              <w:rPr>
+                <w:noProof/>
+                <w:webHidden/>
+              </w:rPr>
+              <w:fldChar w:fldCharType="end"/>
+            </w:r>
+          </w:hyperlink>
+        </w:p>
+        <w:p>
+          <w:pPr>
+            <w:pStyle w:val="TDC2"/>
+            <w:tabs>
+              <w:tab w:val="right" w:leader="dot" w:pos="9350"/>
+            </w:tabs>
+            <w:rPr>
+              <w:noProof/>
+            </w:rPr>
+          </w:pPr>
+          <w:hyperlink w:anchor="_Toc114253466" w:history="1">
             <w:r>
               <w:rPr>
                 <w:rStyle w:val="Hipervnculo"/>
-                <w:rFonts w:ascii="Times New Roman" w:hAnsi="Times New Roman" w:cs="Times New Roman"/>
-                <w:noProof/>
-              </w:rPr>
-              <w:t>:</w:t>
+                <w:noProof/>
+              </w:rPr>
+              <w:t>Iniciar sesión</w:t>
             </w:r>
             <w:r>
               <w:rPr>
@@ -623,7 +688,619 @@
                 <w:noProof/>
                 <w:webHidden/>
               </w:rPr>
-              <w:instrText xml:space="preserve"> PAGEREF _Toc114158596 \h </w:instrText>
+              <w:instrText xml:space="preserve"> PAGEREF _Toc114253466 \h </w:instrText>
+            </w:r>
+            <w:r>
+              <w:rPr>
+                <w:noProof/>
+                <w:webHidden/>
+              </w:rPr>
+            </w:r>
+            <w:r>
+              <w:rPr>
+                <w:noProof/>
+                <w:webHidden/>
+              </w:rPr>
+              <w:fldChar w:fldCharType="separate"/>
+            </w:r>
+            <w:r>
+              <w:rPr>
+                <w:noProof/>
+                <w:webHidden/>
+              </w:rPr>
+              <w:t>3</w:t>
+            </w:r>
+            <w:r>
+              <w:rPr>
+                <w:noProof/>
+                <w:webHidden/>
+              </w:rPr>
+              <w:fldChar w:fldCharType="end"/>
+            </w:r>
+          </w:hyperlink>
+        </w:p>
+        <w:p>
+          <w:pPr>
+            <w:pStyle w:val="TDC2"/>
+            <w:tabs>
+              <w:tab w:val="right" w:leader="dot" w:pos="9350"/>
+            </w:tabs>
+            <w:rPr>
+              <w:noProof/>
+            </w:rPr>
+          </w:pPr>
+          <w:hyperlink w:anchor="_Toc114253467" w:history="1">
+            <w:r>
+              <w:rPr>
+                <w:rStyle w:val="Hipervnculo"/>
+                <w:noProof/>
+              </w:rPr>
+              <w:t>Consultar información usuario</w:t>
+            </w:r>
+            <w:r>
+              <w:rPr>
+                <w:noProof/>
+                <w:webHidden/>
+              </w:rPr>
+              <w:tab/>
+            </w:r>
+            <w:r>
+              <w:rPr>
+                <w:noProof/>
+                <w:webHidden/>
+              </w:rPr>
+              <w:fldChar w:fldCharType="begin"/>
+            </w:r>
+            <w:r>
+              <w:rPr>
+                <w:noProof/>
+                <w:webHidden/>
+              </w:rPr>
+              <w:instrText xml:space="preserve"> PAGEREF _Toc114253467 \h </w:instrText>
+            </w:r>
+            <w:r>
+              <w:rPr>
+                <w:noProof/>
+                <w:webHidden/>
+              </w:rPr>
+            </w:r>
+            <w:r>
+              <w:rPr>
+                <w:noProof/>
+                <w:webHidden/>
+              </w:rPr>
+              <w:fldChar w:fldCharType="separate"/>
+            </w:r>
+            <w:r>
+              <w:rPr>
+                <w:noProof/>
+                <w:webHidden/>
+              </w:rPr>
+              <w:t>3</w:t>
+            </w:r>
+            <w:r>
+              <w:rPr>
+                <w:noProof/>
+                <w:webHidden/>
+              </w:rPr>
+              <w:fldChar w:fldCharType="end"/>
+            </w:r>
+          </w:hyperlink>
+        </w:p>
+        <w:p>
+          <w:pPr>
+            <w:pStyle w:val="TDC2"/>
+            <w:tabs>
+              <w:tab w:val="right" w:leader="dot" w:pos="9350"/>
+            </w:tabs>
+            <w:rPr>
+              <w:noProof/>
+            </w:rPr>
+          </w:pPr>
+          <w:hyperlink w:anchor="_Toc114253468" w:history="1">
+            <w:r>
+              <w:rPr>
+                <w:rStyle w:val="Hipervnculo"/>
+                <w:noProof/>
+              </w:rPr>
+              <w:t>Modificar información usuario</w:t>
+            </w:r>
+            <w:r>
+              <w:rPr>
+                <w:noProof/>
+                <w:webHidden/>
+              </w:rPr>
+              <w:tab/>
+            </w:r>
+            <w:r>
+              <w:rPr>
+                <w:noProof/>
+                <w:webHidden/>
+              </w:rPr>
+              <w:fldChar w:fldCharType="begin"/>
+            </w:r>
+            <w:r>
+              <w:rPr>
+                <w:noProof/>
+                <w:webHidden/>
+              </w:rPr>
+              <w:instrText xml:space="preserve"> PAGEREF _Toc114253468 \h </w:instrText>
+            </w:r>
+            <w:r>
+              <w:rPr>
+                <w:noProof/>
+                <w:webHidden/>
+              </w:rPr>
+            </w:r>
+            <w:r>
+              <w:rPr>
+                <w:noProof/>
+                <w:webHidden/>
+              </w:rPr>
+              <w:fldChar w:fldCharType="separate"/>
+            </w:r>
+            <w:r>
+              <w:rPr>
+                <w:noProof/>
+                <w:webHidden/>
+              </w:rPr>
+              <w:t>3</w:t>
+            </w:r>
+            <w:r>
+              <w:rPr>
+                <w:noProof/>
+                <w:webHidden/>
+              </w:rPr>
+              <w:fldChar w:fldCharType="end"/>
+            </w:r>
+          </w:hyperlink>
+        </w:p>
+        <w:p>
+          <w:pPr>
+            <w:pStyle w:val="TDC2"/>
+            <w:tabs>
+              <w:tab w:val="right" w:leader="dot" w:pos="9350"/>
+            </w:tabs>
+            <w:rPr>
+              <w:noProof/>
+            </w:rPr>
+          </w:pPr>
+          <w:hyperlink w:anchor="_Toc114253469" w:history="1">
+            <w:r>
+              <w:rPr>
+                <w:rStyle w:val="Hipervnculo"/>
+                <w:noProof/>
+              </w:rPr>
+              <w:t>Registrar reservas</w:t>
+            </w:r>
+            <w:r>
+              <w:rPr>
+                <w:noProof/>
+                <w:webHidden/>
+              </w:rPr>
+              <w:tab/>
+            </w:r>
+            <w:r>
+              <w:rPr>
+                <w:noProof/>
+                <w:webHidden/>
+              </w:rPr>
+              <w:fldChar w:fldCharType="begin"/>
+            </w:r>
+            <w:r>
+              <w:rPr>
+                <w:noProof/>
+                <w:webHidden/>
+              </w:rPr>
+              <w:instrText xml:space="preserve"> PAGEREF _Toc114253469 \h </w:instrText>
+            </w:r>
+            <w:r>
+              <w:rPr>
+                <w:noProof/>
+                <w:webHidden/>
+              </w:rPr>
+            </w:r>
+            <w:r>
+              <w:rPr>
+                <w:noProof/>
+                <w:webHidden/>
+              </w:rPr>
+              <w:fldChar w:fldCharType="separate"/>
+            </w:r>
+            <w:r>
+              <w:rPr>
+                <w:noProof/>
+                <w:webHidden/>
+              </w:rPr>
+              <w:t>4</w:t>
+            </w:r>
+            <w:r>
+              <w:rPr>
+                <w:noProof/>
+                <w:webHidden/>
+              </w:rPr>
+              <w:fldChar w:fldCharType="end"/>
+            </w:r>
+          </w:hyperlink>
+        </w:p>
+        <w:p>
+          <w:pPr>
+            <w:pStyle w:val="TDC2"/>
+            <w:tabs>
+              <w:tab w:val="right" w:leader="dot" w:pos="9350"/>
+            </w:tabs>
+            <w:rPr>
+              <w:noProof/>
+            </w:rPr>
+          </w:pPr>
+          <w:hyperlink w:anchor="_Toc114253470" w:history="1">
+            <w:r>
+              <w:rPr>
+                <w:rStyle w:val="Hipervnculo"/>
+                <w:noProof/>
+              </w:rPr>
+              <w:t>Modificar Reservas</w:t>
+            </w:r>
+            <w:r>
+              <w:rPr>
+                <w:noProof/>
+                <w:webHidden/>
+              </w:rPr>
+              <w:tab/>
+            </w:r>
+            <w:r>
+              <w:rPr>
+                <w:noProof/>
+                <w:webHidden/>
+              </w:rPr>
+              <w:fldChar w:fldCharType="begin"/>
+            </w:r>
+            <w:r>
+              <w:rPr>
+                <w:noProof/>
+                <w:webHidden/>
+              </w:rPr>
+              <w:instrText xml:space="preserve"> PAGEREF _Toc114253470 \h </w:instrText>
+            </w:r>
+            <w:r>
+              <w:rPr>
+                <w:noProof/>
+                <w:webHidden/>
+              </w:rPr>
+            </w:r>
+            <w:r>
+              <w:rPr>
+                <w:noProof/>
+                <w:webHidden/>
+              </w:rPr>
+              <w:fldChar w:fldCharType="separate"/>
+            </w:r>
+            <w:r>
+              <w:rPr>
+                <w:noProof/>
+                <w:webHidden/>
+              </w:rPr>
+              <w:t>4</w:t>
+            </w:r>
+            <w:r>
+              <w:rPr>
+                <w:noProof/>
+                <w:webHidden/>
+              </w:rPr>
+              <w:fldChar w:fldCharType="end"/>
+            </w:r>
+          </w:hyperlink>
+        </w:p>
+        <w:p>
+          <w:pPr>
+            <w:pStyle w:val="TDC2"/>
+            <w:tabs>
+              <w:tab w:val="right" w:leader="dot" w:pos="9350"/>
+            </w:tabs>
+            <w:rPr>
+              <w:noProof/>
+            </w:rPr>
+          </w:pPr>
+          <w:hyperlink w:anchor="_Toc114253471" w:history="1">
+            <w:r>
+              <w:rPr>
+                <w:rStyle w:val="Hipervnculo"/>
+                <w:noProof/>
+              </w:rPr>
+              <w:t>Registrar vehículo</w:t>
+            </w:r>
+            <w:r>
+              <w:rPr>
+                <w:noProof/>
+                <w:webHidden/>
+              </w:rPr>
+              <w:tab/>
+            </w:r>
+            <w:r>
+              <w:rPr>
+                <w:noProof/>
+                <w:webHidden/>
+              </w:rPr>
+              <w:fldChar w:fldCharType="begin"/>
+            </w:r>
+            <w:r>
+              <w:rPr>
+                <w:noProof/>
+                <w:webHidden/>
+              </w:rPr>
+              <w:instrText xml:space="preserve"> PAGEREF _Toc114253471 \h </w:instrText>
+            </w:r>
+            <w:r>
+              <w:rPr>
+                <w:noProof/>
+                <w:webHidden/>
+              </w:rPr>
+            </w:r>
+            <w:r>
+              <w:rPr>
+                <w:noProof/>
+                <w:webHidden/>
+              </w:rPr>
+              <w:fldChar w:fldCharType="separate"/>
+            </w:r>
+            <w:r>
+              <w:rPr>
+                <w:noProof/>
+                <w:webHidden/>
+              </w:rPr>
+              <w:t>4</w:t>
+            </w:r>
+            <w:r>
+              <w:rPr>
+                <w:noProof/>
+                <w:webHidden/>
+              </w:rPr>
+              <w:fldChar w:fldCharType="end"/>
+            </w:r>
+          </w:hyperlink>
+        </w:p>
+        <w:p>
+          <w:pPr>
+            <w:pStyle w:val="TDC2"/>
+            <w:tabs>
+              <w:tab w:val="right" w:leader="dot" w:pos="9350"/>
+            </w:tabs>
+            <w:rPr>
+              <w:noProof/>
+            </w:rPr>
+          </w:pPr>
+          <w:hyperlink w:anchor="_Toc114253472" w:history="1">
+            <w:r>
+              <w:rPr>
+                <w:rStyle w:val="Hipervnculo"/>
+                <w:noProof/>
+              </w:rPr>
+              <w:t>Modificar información vehículo</w:t>
+            </w:r>
+            <w:r>
+              <w:rPr>
+                <w:noProof/>
+                <w:webHidden/>
+              </w:rPr>
+              <w:tab/>
+            </w:r>
+            <w:r>
+              <w:rPr>
+                <w:noProof/>
+                <w:webHidden/>
+              </w:rPr>
+              <w:fldChar w:fldCharType="begin"/>
+            </w:r>
+            <w:r>
+              <w:rPr>
+                <w:noProof/>
+                <w:webHidden/>
+              </w:rPr>
+              <w:instrText xml:space="preserve"> PAGEREF _Toc114253472 \h </w:instrText>
+            </w:r>
+            <w:r>
+              <w:rPr>
+                <w:noProof/>
+                <w:webHidden/>
+              </w:rPr>
+            </w:r>
+            <w:r>
+              <w:rPr>
+                <w:noProof/>
+                <w:webHidden/>
+              </w:rPr>
+              <w:fldChar w:fldCharType="separate"/>
+            </w:r>
+            <w:r>
+              <w:rPr>
+                <w:noProof/>
+                <w:webHidden/>
+              </w:rPr>
+              <w:t>4</w:t>
+            </w:r>
+            <w:r>
+              <w:rPr>
+                <w:noProof/>
+                <w:webHidden/>
+              </w:rPr>
+              <w:fldChar w:fldCharType="end"/>
+            </w:r>
+          </w:hyperlink>
+        </w:p>
+        <w:p>
+          <w:pPr>
+            <w:pStyle w:val="TDC2"/>
+            <w:tabs>
+              <w:tab w:val="right" w:leader="dot" w:pos="9350"/>
+            </w:tabs>
+            <w:rPr>
+              <w:noProof/>
+            </w:rPr>
+          </w:pPr>
+          <w:hyperlink w:anchor="_Toc114253473" w:history="1">
+            <w:r>
+              <w:rPr>
+                <w:rStyle w:val="Hipervnculo"/>
+                <w:noProof/>
+              </w:rPr>
+              <w:t>Registrar zonas de parqueos</w:t>
+            </w:r>
+            <w:r>
+              <w:rPr>
+                <w:noProof/>
+                <w:webHidden/>
+              </w:rPr>
+              <w:tab/>
+            </w:r>
+            <w:r>
+              <w:rPr>
+                <w:noProof/>
+                <w:webHidden/>
+              </w:rPr>
+              <w:fldChar w:fldCharType="begin"/>
+            </w:r>
+            <w:r>
+              <w:rPr>
+                <w:noProof/>
+                <w:webHidden/>
+              </w:rPr>
+              <w:instrText xml:space="preserve"> PAGEREF _Toc114253473 \h </w:instrText>
+            </w:r>
+            <w:r>
+              <w:rPr>
+                <w:noProof/>
+                <w:webHidden/>
+              </w:rPr>
+            </w:r>
+            <w:r>
+              <w:rPr>
+                <w:noProof/>
+                <w:webHidden/>
+              </w:rPr>
+              <w:fldChar w:fldCharType="separate"/>
+            </w:r>
+            <w:r>
+              <w:rPr>
+                <w:noProof/>
+                <w:webHidden/>
+              </w:rPr>
+              <w:t>4</w:t>
+            </w:r>
+            <w:r>
+              <w:rPr>
+                <w:noProof/>
+                <w:webHidden/>
+              </w:rPr>
+              <w:fldChar w:fldCharType="end"/>
+            </w:r>
+          </w:hyperlink>
+        </w:p>
+        <w:p>
+          <w:pPr>
+            <w:pStyle w:val="TDC2"/>
+            <w:tabs>
+              <w:tab w:val="right" w:leader="dot" w:pos="9350"/>
+            </w:tabs>
+            <w:rPr>
+              <w:noProof/>
+            </w:rPr>
+          </w:pPr>
+          <w:hyperlink w:anchor="_Toc114253474" w:history="1">
+            <w:r>
+              <w:rPr>
+                <w:rStyle w:val="Hipervnculo"/>
+                <w:noProof/>
+              </w:rPr>
+              <w:t>Registrar puntos de parqueos</w:t>
+            </w:r>
+            <w:r>
+              <w:rPr>
+                <w:noProof/>
+                <w:webHidden/>
+              </w:rPr>
+              <w:tab/>
+            </w:r>
+            <w:r>
+              <w:rPr>
+                <w:noProof/>
+                <w:webHidden/>
+              </w:rPr>
+              <w:fldChar w:fldCharType="begin"/>
+            </w:r>
+            <w:r>
+              <w:rPr>
+                <w:noProof/>
+                <w:webHidden/>
+              </w:rPr>
+              <w:instrText xml:space="preserve"> PAGEREF _Toc114253474 \h </w:instrText>
+            </w:r>
+            <w:r>
+              <w:rPr>
+                <w:noProof/>
+                <w:webHidden/>
+              </w:rPr>
+            </w:r>
+            <w:r>
+              <w:rPr>
+                <w:noProof/>
+                <w:webHidden/>
+              </w:rPr>
+              <w:fldChar w:fldCharType="separate"/>
+            </w:r>
+            <w:r>
+              <w:rPr>
+                <w:noProof/>
+                <w:webHidden/>
+              </w:rPr>
+              <w:t>4</w:t>
+            </w:r>
+            <w:r>
+              <w:rPr>
+                <w:noProof/>
+                <w:webHidden/>
+              </w:rPr>
+              <w:fldChar w:fldCharType="end"/>
+            </w:r>
+          </w:hyperlink>
+        </w:p>
+        <w:p>
+          <w:pPr>
+            <w:pStyle w:val="TDC2"/>
+            <w:tabs>
+              <w:tab w:val="right" w:leader="dot" w:pos="9350"/>
+            </w:tabs>
+            <w:rPr>
+              <w:noProof/>
+            </w:rPr>
+          </w:pPr>
+          <w:hyperlink w:anchor="_Toc114253475" w:history="1">
+            <w:r>
+              <w:rPr>
+                <w:rStyle w:val="Hipervnculo"/>
+                <w:noProof/>
+              </w:rPr>
+              <w:t>Requisitos del sistema</w:t>
+            </w:r>
+            <w:r>
+              <w:rPr>
+                <w:noProof/>
+                <w:webHidden/>
+              </w:rPr>
+              <w:tab/>
+            </w:r>
+            <w:r>
+              <w:rPr>
+                <w:noProof/>
+                <w:webHidden/>
+              </w:rPr>
+              <w:fldChar w:fldCharType="begin"/>
+            </w:r>
+            <w:r>
+              <w:rPr>
+                <w:noProof/>
+                <w:webHidden/>
+              </w:rPr>
+              <w:instrText xml:space="preserve"> PAGEREF _Toc114253475 \h </w:instrText>
             </w:r>
             <w:r>
               <w:rPr>
@@ -667,7 +1344,7 @@
               <w:lang w:eastAsia="es-CO"/>
             </w:rPr>
           </w:pPr>
-          <w:hyperlink w:anchor="_Toc114158597" w:history="1">
+          <w:hyperlink w:anchor="_Toc114253476" w:history="1">
             <w:r>
               <w:rPr>
                 <w:rStyle w:val="Hipervnculo"/>
@@ -694,7 +1371,7 @@
                 <w:noProof/>
                 <w:webHidden/>
               </w:rPr>
-              <w:instrText xml:space="preserve"> PAGEREF _Toc114158597 \h </w:instrText>
+              <w:instrText xml:space="preserve"> PAGEREF _Toc114253476 \h </w:instrText>
             </w:r>
             <w:r>
               <w:rPr>
@@ -714,7 +1391,7 @@
                 <w:noProof/>
                 <w:webHidden/>
               </w:rPr>
-              <w:t>5</w:t>
+              <w:t>7</w:t>
             </w:r>
             <w:r>
               <w:rPr>
@@ -738,13 +1415,13 @@
               <w:lang w:eastAsia="es-CO"/>
             </w:rPr>
           </w:pPr>
-          <w:hyperlink w:anchor="_Toc114158598" w:history="1">
+          <w:hyperlink w:anchor="_Toc114253477" w:history="1">
             <w:r>
               <w:rPr>
                 <w:rStyle w:val="Hipervnculo"/>
                 <w:noProof/>
               </w:rPr>
-              <w:t>Way of working</w:t>
+              <w:t>TECNOLOGIAS</w:t>
             </w:r>
             <w:r>
               <w:rPr>
@@ -765,7 +1442,7 @@
                 <w:noProof/>
                 <w:webHidden/>
               </w:rPr>
-              <w:instrText xml:space="preserve"> PAGEREF _Toc114158598 \h </w:instrText>
+              <w:instrText xml:space="preserve"> PAGEREF _Toc114253477 \h </w:instrText>
             </w:r>
             <w:r>
               <w:rPr>
@@ -1042,7 +1719,7 @@
     <w:p>
       <w:pPr>
         <w:spacing w:line="360" w:lineRule="auto"/>
-        <w:jc w:val="center"/>
+        <w:ind w:firstLine="0"/>
         <w:rPr>
           <w:rFonts w:ascii="Times New Roman" w:hAnsi="Times New Roman" w:cs="Times New Roman"/>
           <w:sz w:val="24"/>
@@ -1063,94 +1740,6 @@
     </w:p>
     <w:p>
       <w:pPr>
-        <w:spacing w:line="360" w:lineRule="auto"/>
-        <w:jc w:val="center"/>
-        <w:rPr>
-          <w:rFonts w:ascii="Times New Roman" w:hAnsi="Times New Roman" w:cs="Times New Roman"/>
-          <w:sz w:val="24"/>
-          <w:szCs w:val="24"/>
-        </w:rPr>
-      </w:pPr>
-    </w:p>
-    <w:p>
-      <w:pPr>
-        <w:spacing w:line="360" w:lineRule="auto"/>
-        <w:jc w:val="center"/>
-        <w:rPr>
-          <w:rFonts w:ascii="Times New Roman" w:hAnsi="Times New Roman" w:cs="Times New Roman"/>
-          <w:sz w:val="24"/>
-          <w:szCs w:val="24"/>
-        </w:rPr>
-      </w:pPr>
-    </w:p>
-    <w:p>
-      <w:pPr>
-        <w:spacing w:line="360" w:lineRule="auto"/>
-        <w:jc w:val="center"/>
-        <w:rPr>
-          <w:rFonts w:ascii="Times New Roman" w:hAnsi="Times New Roman" w:cs="Times New Roman"/>
-          <w:sz w:val="24"/>
-          <w:szCs w:val="24"/>
-        </w:rPr>
-      </w:pPr>
-    </w:p>
-    <w:p>
-      <w:pPr>
-        <w:spacing w:line="360" w:lineRule="auto"/>
-        <w:jc w:val="center"/>
-        <w:rPr>
-          <w:rFonts w:ascii="Times New Roman" w:hAnsi="Times New Roman" w:cs="Times New Roman"/>
-          <w:sz w:val="24"/>
-          <w:szCs w:val="24"/>
-        </w:rPr>
-      </w:pPr>
-    </w:p>
-    <w:p>
-      <w:pPr>
-        <w:spacing w:line="360" w:lineRule="auto"/>
-        <w:jc w:val="center"/>
-        <w:rPr>
-          <w:rFonts w:ascii="Times New Roman" w:hAnsi="Times New Roman" w:cs="Times New Roman"/>
-          <w:sz w:val="24"/>
-          <w:szCs w:val="24"/>
-        </w:rPr>
-      </w:pPr>
-    </w:p>
-    <w:p>
-      <w:pPr>
-        <w:spacing w:line="360" w:lineRule="auto"/>
-        <w:jc w:val="center"/>
-        <w:rPr>
-          <w:rFonts w:ascii="Times New Roman" w:hAnsi="Times New Roman" w:cs="Times New Roman"/>
-          <w:sz w:val="24"/>
-          <w:szCs w:val="24"/>
-        </w:rPr>
-      </w:pPr>
-    </w:p>
-    <w:p>
-      <w:pPr>
-        <w:spacing w:line="360" w:lineRule="auto"/>
-        <w:jc w:val="center"/>
-        <w:rPr>
-          <w:rFonts w:ascii="Times New Roman" w:hAnsi="Times New Roman" w:cs="Times New Roman"/>
-          <w:sz w:val="24"/>
-          <w:szCs w:val="24"/>
-        </w:rPr>
-      </w:pPr>
-    </w:p>
-    <w:p>
-      <w:pPr>
-        <w:spacing w:line="360" w:lineRule="auto"/>
-        <w:jc w:val="center"/>
-        <w:rPr>
-          <w:rFonts w:ascii="Times New Roman" w:hAnsi="Times New Roman" w:cs="Times New Roman"/>
-          <w:sz w:val="24"/>
-          <w:szCs w:val="24"/>
-        </w:rPr>
-      </w:pPr>
-    </w:p>
-    <w:p>
-      <w:pPr>
         <w:pStyle w:val="Ttulo1"/>
         <w:jc w:val="left"/>
         <w:rPr>
@@ -1159,7 +1748,7 @@
           <w:szCs w:val="24"/>
         </w:rPr>
       </w:pPr>
-      <w:bookmarkStart w:id="1" w:name="_Toc114158595"/>
+      <w:bookmarkStart w:id="1" w:name="_Toc114253464"/>
       <w:r>
         <w:rPr>
           <w:rFonts w:ascii="Times New Roman" w:hAnsi="Times New Roman" w:cs="Times New Roman"/>
@@ -1174,20 +1763,6 @@
     <w:p>
       <w:pPr>
         <w:rPr>
-          <w:lang w:eastAsia="es-CO"/>
-        </w:rPr>
-      </w:pPr>
-    </w:p>
-    <w:p>
-      <w:pPr>
-        <w:rPr>
-          <w:lang w:eastAsia="es-CO"/>
-        </w:rPr>
-      </w:pPr>
-    </w:p>
-    <w:p>
-      <w:pPr>
-        <w:rPr>
           <w:rFonts w:ascii="Times New Roman" w:hAnsi="Times New Roman" w:cs="Times New Roman"/>
           <w:b/>
           <w:bCs/>
@@ -1209,949 +1784,220 @@
     </w:p>
     <w:p>
       <w:pPr>
-        <w:spacing w:line="276" w:lineRule="auto"/>
-        <w:ind w:firstLine="284"/>
-        <w:rPr>
-          <w:rFonts w:ascii="Times New Roman" w:hAnsi="Times New Roman" w:cs="Times New Roman"/>
-          <w:sz w:val="24"/>
-          <w:szCs w:val="24"/>
-        </w:rPr>
-      </w:pPr>
-      <w:r>
-        <w:rPr>
-          <w:rFonts w:ascii="Times New Roman" w:hAnsi="Times New Roman" w:cs="Times New Roman"/>
-          <w:b/>
-          <w:sz w:val="24"/>
-          <w:szCs w:val="24"/>
-        </w:rPr>
+        <w:pStyle w:val="Ttulo2"/>
+      </w:pPr>
+      <w:bookmarkStart w:id="3" w:name="_Toc114253465"/>
+      <w:r>
+        <w:t>Registrar usuario</w:t>
+      </w:r>
+      <w:bookmarkEnd w:id="3"/>
+    </w:p>
+    <w:p>
+      <w:r>
+        <w:t xml:space="preserve">El sistema necesita tener una base de datos para que los usuarios puedan realizar un registro correcto de su información </w:t>
+      </w:r>
+    </w:p>
+    <w:p>
+      <w:pPr>
+        <w:pStyle w:val="Ttulo2"/>
+      </w:pPr>
+      <w:bookmarkStart w:id="4" w:name="_Toc114253466"/>
+      <w:r>
         <w:t>Iniciar sesión</w:t>
       </w:r>
-      <w:r>
-        <w:rPr>
-          <w:rFonts w:ascii="Times New Roman" w:hAnsi="Times New Roman" w:cs="Times New Roman"/>
-          <w:sz w:val="24"/>
-          <w:szCs w:val="24"/>
-        </w:rPr>
-        <w:t xml:space="preserve"> para los usuarios que están almacenados en el sistema, el inicio de sesión puede ser para administradores y demás niveles de usuario.</w:t>
-      </w:r>
-    </w:p>
-    <w:p>
-      <w:pPr>
-        <w:spacing w:line="276" w:lineRule="auto"/>
-        <w:ind w:firstLine="284"/>
-        <w:rPr>
-          <w:rFonts w:ascii="Times New Roman" w:hAnsi="Times New Roman" w:cs="Times New Roman"/>
-          <w:sz w:val="24"/>
-          <w:szCs w:val="24"/>
-        </w:rPr>
-      </w:pPr>
-      <w:r>
-        <w:rPr>
-          <w:rFonts w:ascii="Times New Roman" w:hAnsi="Times New Roman" w:cs="Times New Roman"/>
-          <w:b/>
-          <w:sz w:val="24"/>
-          <w:szCs w:val="24"/>
-        </w:rPr>
-        <w:t>Registrar usuario.</w:t>
-      </w:r>
-      <w:r>
-        <w:rPr>
-          <w:rFonts w:ascii="Times New Roman" w:hAnsi="Times New Roman" w:cs="Times New Roman"/>
-          <w:sz w:val="24"/>
-          <w:szCs w:val="24"/>
-        </w:rPr>
-        <w:t xml:space="preserve"> Para los usuarios que utilizan el parqueadero para llevar un historial de uso</w:t>
-      </w:r>
-    </w:p>
-    <w:p>
-      <w:pPr>
-        <w:spacing w:line="276" w:lineRule="auto"/>
-        <w:ind w:firstLine="284"/>
-        <w:rPr>
-          <w:rFonts w:ascii="Times New Roman" w:hAnsi="Times New Roman" w:cs="Times New Roman"/>
-          <w:bCs/>
-          <w:sz w:val="24"/>
-          <w:szCs w:val="24"/>
-        </w:rPr>
-      </w:pPr>
-      <w:r>
-        <w:rPr>
-          <w:rFonts w:ascii="Times New Roman" w:hAnsi="Times New Roman" w:cs="Times New Roman"/>
-          <w:b/>
-          <w:sz w:val="24"/>
-          <w:szCs w:val="24"/>
-        </w:rPr>
-        <w:t xml:space="preserve">Consultar información usuaria, </w:t>
-      </w:r>
-      <w:r>
-        <w:rPr>
-          <w:rFonts w:ascii="Times New Roman" w:hAnsi="Times New Roman" w:cs="Times New Roman"/>
-          <w:bCs/>
-          <w:sz w:val="24"/>
-          <w:szCs w:val="24"/>
-        </w:rPr>
-        <w:t xml:space="preserve">en caso de que se requiera un dato esencial del usuario </w:t>
-      </w:r>
-    </w:p>
-    <w:p>
-      <w:pPr>
-        <w:spacing w:line="276" w:lineRule="auto"/>
-        <w:ind w:firstLine="284"/>
-        <w:rPr>
-          <w:rFonts w:ascii="Times New Roman" w:hAnsi="Times New Roman" w:cs="Times New Roman"/>
-          <w:bCs/>
-          <w:sz w:val="24"/>
-          <w:szCs w:val="24"/>
-        </w:rPr>
-      </w:pPr>
-    </w:p>
-    <w:p>
-      <w:pPr>
-        <w:spacing w:line="276" w:lineRule="auto"/>
-        <w:ind w:firstLine="284"/>
-        <w:rPr>
-          <w:rFonts w:ascii="Times New Roman" w:hAnsi="Times New Roman" w:cs="Times New Roman"/>
-          <w:b/>
-          <w:sz w:val="24"/>
-          <w:szCs w:val="24"/>
-        </w:rPr>
-      </w:pPr>
-      <w:r>
-        <w:rPr>
-          <w:rFonts w:ascii="Times New Roman" w:hAnsi="Times New Roman" w:cs="Times New Roman"/>
-          <w:b/>
-          <w:sz w:val="24"/>
-          <w:szCs w:val="24"/>
-        </w:rPr>
-        <w:t>Modificar información usuaria, cuando el usuario desea cambiar algún dato registrado</w:t>
-      </w:r>
-    </w:p>
-    <w:p>
-      <w:pPr>
-        <w:spacing w:line="276" w:lineRule="auto"/>
-        <w:ind w:firstLine="284"/>
-        <w:rPr>
-          <w:rFonts w:ascii="Times New Roman" w:hAnsi="Times New Roman" w:cs="Times New Roman"/>
-          <w:b/>
-          <w:sz w:val="24"/>
-          <w:szCs w:val="24"/>
-        </w:rPr>
-      </w:pPr>
-    </w:p>
-    <w:p>
-      <w:pPr>
-        <w:spacing w:line="276" w:lineRule="auto"/>
-        <w:ind w:firstLine="284"/>
-        <w:rPr>
-          <w:rFonts w:ascii="Times New Roman" w:hAnsi="Times New Roman" w:cs="Times New Roman"/>
-          <w:bCs/>
-          <w:sz w:val="24"/>
-          <w:szCs w:val="24"/>
-        </w:rPr>
-      </w:pPr>
-      <w:r>
-        <w:rPr>
-          <w:rFonts w:ascii="Times New Roman" w:hAnsi="Times New Roman" w:cs="Times New Roman"/>
-          <w:b/>
-          <w:sz w:val="24"/>
-          <w:szCs w:val="24"/>
-        </w:rPr>
-        <w:t xml:space="preserve">Eliminar información usuaria, </w:t>
-      </w:r>
-      <w:r>
-        <w:rPr>
-          <w:rFonts w:ascii="Times New Roman" w:hAnsi="Times New Roman" w:cs="Times New Roman"/>
-          <w:bCs/>
-          <w:sz w:val="24"/>
-          <w:szCs w:val="24"/>
-        </w:rPr>
-        <w:t>cuando el usuario se retira completamente del sistema</w:t>
-      </w:r>
-    </w:p>
-    <w:p>
-      <w:pPr>
-        <w:spacing w:line="276" w:lineRule="auto"/>
-        <w:ind w:firstLine="284"/>
-        <w:rPr>
-          <w:rFonts w:ascii="Times New Roman" w:hAnsi="Times New Roman" w:cs="Times New Roman"/>
-          <w:bCs/>
-          <w:sz w:val="24"/>
-          <w:szCs w:val="24"/>
-        </w:rPr>
-      </w:pPr>
-      <w:r>
-        <w:rPr>
-          <w:rFonts w:ascii="Times New Roman" w:hAnsi="Times New Roman" w:cs="Times New Roman"/>
-          <w:bCs/>
-          <w:sz w:val="24"/>
-          <w:szCs w:val="24"/>
-        </w:rPr>
-        <w:t xml:space="preserve"> </w:t>
-      </w:r>
-    </w:p>
-    <w:p>
-      <w:pPr>
-        <w:spacing w:line="276" w:lineRule="auto"/>
-        <w:ind w:firstLine="284"/>
-        <w:rPr>
-          <w:rFonts w:ascii="Times New Roman" w:hAnsi="Times New Roman" w:cs="Times New Roman"/>
-          <w:bCs/>
-          <w:sz w:val="24"/>
-          <w:szCs w:val="24"/>
-        </w:rPr>
-      </w:pPr>
-      <w:r>
-        <w:rPr>
-          <w:rFonts w:ascii="Times New Roman" w:hAnsi="Times New Roman" w:cs="Times New Roman"/>
-          <w:b/>
-          <w:sz w:val="24"/>
-          <w:szCs w:val="24"/>
-        </w:rPr>
-        <w:t>Registra factura.</w:t>
-      </w:r>
-      <w:r>
-        <w:rPr>
-          <w:rFonts w:ascii="Times New Roman" w:hAnsi="Times New Roman" w:cs="Times New Roman"/>
-          <w:bCs/>
-          <w:sz w:val="24"/>
-          <w:szCs w:val="24"/>
-        </w:rPr>
-        <w:t xml:space="preserve"> Se utiliza para realizar el cobro del usuario, desde el momento de ingreso hasta el de salida.</w:t>
-      </w:r>
-    </w:p>
-    <w:p>
-      <w:pPr>
-        <w:spacing w:line="276" w:lineRule="auto"/>
-        <w:ind w:firstLine="284"/>
-        <w:rPr>
-          <w:rFonts w:ascii="Times New Roman" w:hAnsi="Times New Roman" w:cs="Times New Roman"/>
-          <w:bCs/>
-          <w:sz w:val="24"/>
-          <w:szCs w:val="24"/>
-        </w:rPr>
-      </w:pPr>
-    </w:p>
-    <w:p>
-      <w:pPr>
-        <w:spacing w:line="276" w:lineRule="auto"/>
-        <w:ind w:firstLine="284"/>
-        <w:rPr>
-          <w:rFonts w:ascii="Times New Roman" w:hAnsi="Times New Roman" w:cs="Times New Roman"/>
-          <w:bCs/>
-          <w:sz w:val="24"/>
-          <w:szCs w:val="24"/>
-        </w:rPr>
-      </w:pPr>
-      <w:r>
-        <w:rPr>
-          <w:rFonts w:ascii="Times New Roman" w:hAnsi="Times New Roman" w:cs="Times New Roman"/>
-          <w:b/>
-          <w:sz w:val="24"/>
-          <w:szCs w:val="24"/>
-        </w:rPr>
-        <w:t>Consultar factura</w:t>
-      </w:r>
-      <w:r>
-        <w:rPr>
-          <w:rFonts w:ascii="Times New Roman" w:hAnsi="Times New Roman" w:cs="Times New Roman"/>
-          <w:bCs/>
-          <w:sz w:val="24"/>
-          <w:szCs w:val="24"/>
-        </w:rPr>
-        <w:t xml:space="preserve"> Revisa que todo esté en orden y no haya ningún fallo en la hora de ingreso para evitar pleitos entre el parqueadero y el usuario</w:t>
-      </w:r>
-    </w:p>
-    <w:p>
-      <w:pPr>
-        <w:spacing w:line="276" w:lineRule="auto"/>
-        <w:ind w:firstLine="284"/>
-        <w:rPr>
-          <w:rFonts w:ascii="Times New Roman" w:hAnsi="Times New Roman" w:cs="Times New Roman"/>
-          <w:bCs/>
-          <w:sz w:val="24"/>
-          <w:szCs w:val="24"/>
-        </w:rPr>
-      </w:pPr>
-    </w:p>
-    <w:p>
-      <w:pPr>
-        <w:spacing w:line="276" w:lineRule="auto"/>
-        <w:ind w:firstLine="284"/>
-        <w:rPr>
-          <w:rFonts w:ascii="Times New Roman" w:hAnsi="Times New Roman" w:cs="Times New Roman"/>
-          <w:bCs/>
-          <w:sz w:val="24"/>
-          <w:szCs w:val="24"/>
-        </w:rPr>
-      </w:pPr>
-      <w:r>
-        <w:rPr>
-          <w:rFonts w:ascii="Times New Roman" w:hAnsi="Times New Roman" w:cs="Times New Roman"/>
-          <w:b/>
-          <w:sz w:val="24"/>
-          <w:szCs w:val="24"/>
-        </w:rPr>
-        <w:t>Modificar factura</w:t>
-      </w:r>
-      <w:r>
-        <w:rPr>
-          <w:rFonts w:ascii="Times New Roman" w:hAnsi="Times New Roman" w:cs="Times New Roman"/>
-          <w:bCs/>
-          <w:sz w:val="24"/>
-          <w:szCs w:val="24"/>
-        </w:rPr>
-        <w:t xml:space="preserve"> en caso de que se cometa algún error al momento de registrar el vehículo en la factura se puede corregir con este caso de uso</w:t>
-      </w:r>
-    </w:p>
-    <w:p>
-      <w:pPr>
-        <w:spacing w:line="276" w:lineRule="auto"/>
-        <w:ind w:firstLine="284"/>
-        <w:rPr>
-          <w:rFonts w:ascii="Times New Roman" w:hAnsi="Times New Roman" w:cs="Times New Roman"/>
-          <w:bCs/>
-          <w:sz w:val="24"/>
-          <w:szCs w:val="24"/>
-        </w:rPr>
-      </w:pPr>
-    </w:p>
-    <w:p>
-      <w:pPr>
-        <w:spacing w:line="276" w:lineRule="auto"/>
-        <w:ind w:firstLine="284"/>
-        <w:rPr>
-          <w:rFonts w:ascii="Times New Roman" w:hAnsi="Times New Roman" w:cs="Times New Roman"/>
-          <w:bCs/>
-          <w:sz w:val="24"/>
-          <w:szCs w:val="24"/>
-        </w:rPr>
-      </w:pPr>
-    </w:p>
-    <w:p>
-      <w:pPr>
-        <w:spacing w:line="276" w:lineRule="auto"/>
-        <w:ind w:firstLine="284"/>
-        <w:rPr>
-          <w:rFonts w:ascii="Times New Roman" w:hAnsi="Times New Roman" w:cs="Times New Roman"/>
-          <w:sz w:val="24"/>
-          <w:szCs w:val="24"/>
-        </w:rPr>
-      </w:pPr>
-      <w:r>
-        <w:rPr>
-          <w:rFonts w:ascii="Times New Roman" w:hAnsi="Times New Roman" w:cs="Times New Roman"/>
-          <w:b/>
-          <w:sz w:val="24"/>
-          <w:szCs w:val="24"/>
-        </w:rPr>
-        <w:t>Registrar información</w:t>
-      </w:r>
-      <w:r>
-        <w:rPr>
-          <w:rFonts w:ascii="Times New Roman" w:hAnsi="Times New Roman" w:cs="Times New Roman"/>
-          <w:sz w:val="24"/>
-          <w:szCs w:val="24"/>
-        </w:rPr>
-        <w:t>, este debe ser un caso de uso que permita guardar cada que se ocupe un lugar del estacionamiento, guardando los datos del vehículo y propietario en caso de requerir esta información</w:t>
-      </w:r>
-    </w:p>
-    <w:p>
-      <w:pPr>
-        <w:spacing w:line="276" w:lineRule="auto"/>
-        <w:ind w:firstLine="284"/>
-        <w:rPr>
-          <w:rFonts w:ascii="Times New Roman" w:hAnsi="Times New Roman" w:cs="Times New Roman"/>
-          <w:sz w:val="24"/>
-          <w:szCs w:val="24"/>
-        </w:rPr>
-      </w:pPr>
-      <w:r>
-        <w:rPr>
-          <w:rFonts w:ascii="Times New Roman" w:hAnsi="Times New Roman" w:cs="Times New Roman"/>
-          <w:sz w:val="24"/>
-          <w:szCs w:val="24"/>
-        </w:rPr>
-        <w:t xml:space="preserve">. </w:t>
-      </w:r>
-    </w:p>
-    <w:p>
-      <w:pPr>
-        <w:spacing w:line="276" w:lineRule="auto"/>
-        <w:ind w:firstLine="284"/>
-        <w:rPr>
-          <w:rFonts w:ascii="Times New Roman" w:hAnsi="Times New Roman" w:cs="Times New Roman"/>
-          <w:sz w:val="24"/>
-          <w:szCs w:val="24"/>
-        </w:rPr>
-      </w:pPr>
-      <w:r>
-        <w:rPr>
-          <w:rFonts w:ascii="Times New Roman" w:hAnsi="Times New Roman" w:cs="Times New Roman"/>
-          <w:b/>
-          <w:sz w:val="24"/>
-          <w:szCs w:val="24"/>
-        </w:rPr>
+      <w:bookmarkEnd w:id="4"/>
+    </w:p>
+    <w:p>
+      <w:r>
+        <w:t xml:space="preserve">Los usuarios podrán acceder al sistema por medio de un </w:t>
+      </w:r>
+      <w:proofErr w:type="spellStart"/>
+      <w:r>
+        <w:t>login</w:t>
+      </w:r>
+      <w:proofErr w:type="spellEnd"/>
+      <w:r>
+        <w:t>, pero antes de ingresar tendrán que estar previamente registrados</w:t>
+      </w:r>
+    </w:p>
+    <w:p>
+      <w:pPr>
+        <w:pStyle w:val="Ttulo2"/>
+      </w:pPr>
+      <w:bookmarkStart w:id="5" w:name="_Toc114253467"/>
+      <w:r>
+        <w:t>Consultar información usuario</w:t>
+      </w:r>
+      <w:bookmarkEnd w:id="5"/>
+    </w:p>
+    <w:p>
+      <w:r>
+        <w:t>El sistema necesita tener una opción que permita a los usuarios y al administrador consultar su información previamente registrada en el sistema</w:t>
+      </w:r>
+    </w:p>
+    <w:p>
+      <w:pPr>
+        <w:pStyle w:val="Ttulo2"/>
+      </w:pPr>
+      <w:bookmarkStart w:id="6" w:name="_Toc114253468"/>
+      <w:r>
+        <w:t>Modificar información usuario</w:t>
+      </w:r>
+      <w:bookmarkEnd w:id="6"/>
+    </w:p>
+    <w:p>
+      <w:r>
+        <w:t>El usuario podrá modificar su información registrada si es necesario</w:t>
+      </w:r>
+    </w:p>
+    <w:p>
+      <w:pPr>
+        <w:pStyle w:val="Ttulo2"/>
+      </w:pPr>
+      <w:bookmarkStart w:id="7" w:name="_Toc114253469"/>
+      <w:r>
         <w:lastRenderedPageBreak/>
-        <w:t>Consultar información</w:t>
-      </w:r>
-      <w:r>
-        <w:rPr>
-          <w:rFonts w:ascii="Times New Roman" w:hAnsi="Times New Roman" w:cs="Times New Roman"/>
-          <w:sz w:val="24"/>
-          <w:szCs w:val="24"/>
-        </w:rPr>
-        <w:t xml:space="preserve"> registrada de usuarios o empleados.</w:t>
-      </w:r>
-    </w:p>
-    <w:p>
-      <w:pPr>
-        <w:spacing w:line="276" w:lineRule="auto"/>
-        <w:ind w:firstLine="284"/>
-        <w:rPr>
-          <w:rFonts w:ascii="Times New Roman" w:hAnsi="Times New Roman" w:cs="Times New Roman"/>
-          <w:sz w:val="24"/>
-          <w:szCs w:val="24"/>
-        </w:rPr>
-      </w:pPr>
-    </w:p>
-    <w:p>
-      <w:pPr>
-        <w:spacing w:line="276" w:lineRule="auto"/>
-        <w:ind w:firstLine="284"/>
-        <w:rPr>
-          <w:rFonts w:ascii="Times New Roman" w:hAnsi="Times New Roman" w:cs="Times New Roman"/>
-          <w:sz w:val="24"/>
-          <w:szCs w:val="24"/>
-        </w:rPr>
-      </w:pPr>
-      <w:r>
-        <w:rPr>
-          <w:rFonts w:ascii="Times New Roman" w:hAnsi="Times New Roman" w:cs="Times New Roman"/>
-          <w:b/>
-          <w:sz w:val="24"/>
-          <w:szCs w:val="24"/>
-        </w:rPr>
-        <w:t>Modificar información</w:t>
-      </w:r>
-      <w:r>
-        <w:rPr>
-          <w:rFonts w:ascii="Times New Roman" w:hAnsi="Times New Roman" w:cs="Times New Roman"/>
-          <w:sz w:val="24"/>
-          <w:szCs w:val="24"/>
-        </w:rPr>
-        <w:t xml:space="preserve"> de empleados o usuarios por cambios de estado, actualización de información o cualquier situación similar que amerite esta modificación.</w:t>
-      </w:r>
-    </w:p>
-    <w:p>
-      <w:pPr>
-        <w:spacing w:line="276" w:lineRule="auto"/>
-        <w:ind w:firstLine="284"/>
-        <w:rPr>
-          <w:rFonts w:ascii="Times New Roman" w:hAnsi="Times New Roman" w:cs="Times New Roman"/>
-          <w:sz w:val="24"/>
-          <w:szCs w:val="24"/>
-        </w:rPr>
-      </w:pPr>
-    </w:p>
-    <w:p>
-      <w:pPr>
-        <w:spacing w:line="276" w:lineRule="auto"/>
-        <w:ind w:firstLine="284"/>
-        <w:rPr>
-          <w:rFonts w:ascii="Times New Roman" w:hAnsi="Times New Roman" w:cs="Times New Roman"/>
-          <w:sz w:val="24"/>
-          <w:szCs w:val="24"/>
-        </w:rPr>
-      </w:pPr>
-      <w:r>
-        <w:rPr>
-          <w:rFonts w:ascii="Times New Roman" w:hAnsi="Times New Roman" w:cs="Times New Roman"/>
-          <w:b/>
-          <w:sz w:val="24"/>
-          <w:szCs w:val="24"/>
-        </w:rPr>
-        <w:t>Registrar reserva</w:t>
-      </w:r>
-      <w:r>
-        <w:rPr>
-          <w:rFonts w:ascii="Times New Roman" w:hAnsi="Times New Roman" w:cs="Times New Roman"/>
-          <w:sz w:val="24"/>
-          <w:szCs w:val="24"/>
-        </w:rPr>
-        <w:t>. Una vez registrados en el sistema el usuario podrá reservar el lugar que desee desde la aplicación.</w:t>
-      </w:r>
-    </w:p>
-    <w:p>
-      <w:pPr>
-        <w:spacing w:line="276" w:lineRule="auto"/>
-        <w:ind w:firstLine="284"/>
-        <w:rPr>
-          <w:rFonts w:ascii="Times New Roman" w:hAnsi="Times New Roman" w:cs="Times New Roman"/>
-          <w:sz w:val="24"/>
-          <w:szCs w:val="24"/>
-        </w:rPr>
-      </w:pPr>
-    </w:p>
-    <w:p>
-      <w:pPr>
-        <w:spacing w:line="276" w:lineRule="auto"/>
-        <w:ind w:firstLine="284"/>
-        <w:rPr>
-          <w:rFonts w:ascii="Times New Roman" w:hAnsi="Times New Roman" w:cs="Times New Roman"/>
-          <w:sz w:val="24"/>
-          <w:szCs w:val="24"/>
-        </w:rPr>
-      </w:pPr>
-      <w:r>
-        <w:rPr>
-          <w:rFonts w:ascii="Times New Roman" w:hAnsi="Times New Roman" w:cs="Times New Roman"/>
-          <w:b/>
-          <w:sz w:val="24"/>
-          <w:szCs w:val="24"/>
-        </w:rPr>
-        <w:t>Modificar reserva</w:t>
-      </w:r>
-      <w:r>
-        <w:rPr>
-          <w:rFonts w:ascii="Times New Roman" w:hAnsi="Times New Roman" w:cs="Times New Roman"/>
-          <w:sz w:val="24"/>
-          <w:szCs w:val="24"/>
-        </w:rPr>
-        <w:t>. La información de cada reserva se podrá modificar siempre y cuando el usuario lo haga con dos horas de anticipación, para evitar problemas con otros usuarios y tener un buen control sobre estas</w:t>
-      </w:r>
-    </w:p>
-    <w:p>
-      <w:pPr>
-        <w:spacing w:line="276" w:lineRule="auto"/>
-        <w:ind w:firstLine="284"/>
-        <w:rPr>
-          <w:rFonts w:ascii="Times New Roman" w:hAnsi="Times New Roman" w:cs="Times New Roman"/>
-          <w:sz w:val="24"/>
-          <w:szCs w:val="24"/>
-        </w:rPr>
-      </w:pPr>
-      <w:r>
-        <w:rPr>
-          <w:rFonts w:ascii="Times New Roman" w:hAnsi="Times New Roman" w:cs="Times New Roman"/>
-          <w:sz w:val="24"/>
-          <w:szCs w:val="24"/>
-        </w:rPr>
-        <w:t xml:space="preserve"> </w:t>
-      </w:r>
-    </w:p>
-    <w:p>
-      <w:pPr>
-        <w:spacing w:line="276" w:lineRule="auto"/>
-        <w:ind w:firstLine="284"/>
-        <w:rPr>
-          <w:rFonts w:ascii="Times New Roman" w:hAnsi="Times New Roman" w:cs="Times New Roman"/>
-          <w:sz w:val="24"/>
-          <w:szCs w:val="24"/>
-        </w:rPr>
-      </w:pPr>
-      <w:r>
-        <w:rPr>
-          <w:rFonts w:ascii="Times New Roman" w:hAnsi="Times New Roman" w:cs="Times New Roman"/>
-          <w:b/>
-          <w:sz w:val="24"/>
-          <w:szCs w:val="24"/>
-        </w:rPr>
-        <w:t>Cancelar reserva</w:t>
-      </w:r>
-      <w:r>
-        <w:rPr>
-          <w:rFonts w:ascii="Times New Roman" w:hAnsi="Times New Roman" w:cs="Times New Roman"/>
-          <w:sz w:val="24"/>
-          <w:szCs w:val="24"/>
-        </w:rPr>
-        <w:t>. Si el usuario ya no requiere el lugar de parqueo podrá cancelarla, siempre y cuando sea con dos horas de anticipación</w:t>
-      </w:r>
-    </w:p>
-    <w:p>
-      <w:pPr>
-        <w:spacing w:line="276" w:lineRule="auto"/>
-        <w:ind w:firstLine="284"/>
-        <w:rPr>
-          <w:rFonts w:ascii="Times New Roman" w:hAnsi="Times New Roman" w:cs="Times New Roman"/>
-          <w:sz w:val="24"/>
-          <w:szCs w:val="24"/>
-        </w:rPr>
-      </w:pPr>
-      <w:r>
-        <w:rPr>
-          <w:rFonts w:ascii="Times New Roman" w:hAnsi="Times New Roman" w:cs="Times New Roman"/>
-          <w:sz w:val="24"/>
-          <w:szCs w:val="24"/>
-        </w:rPr>
-        <w:tab/>
-      </w:r>
-    </w:p>
-    <w:p>
-      <w:pPr>
-        <w:spacing w:line="276" w:lineRule="auto"/>
-        <w:ind w:firstLine="284"/>
-        <w:rPr>
-          <w:rFonts w:ascii="Times New Roman" w:hAnsi="Times New Roman" w:cs="Times New Roman"/>
-          <w:b/>
-          <w:sz w:val="24"/>
-          <w:szCs w:val="24"/>
-        </w:rPr>
-      </w:pPr>
-    </w:p>
-    <w:p>
-      <w:pPr>
-        <w:spacing w:line="276" w:lineRule="auto"/>
-        <w:ind w:firstLine="284"/>
-        <w:rPr>
-          <w:rFonts w:ascii="Times New Roman" w:hAnsi="Times New Roman" w:cs="Times New Roman"/>
-          <w:bCs/>
-          <w:sz w:val="24"/>
-          <w:szCs w:val="24"/>
-        </w:rPr>
-      </w:pPr>
-      <w:r>
-        <w:rPr>
-          <w:rFonts w:ascii="Times New Roman" w:hAnsi="Times New Roman" w:cs="Times New Roman"/>
-          <w:b/>
-          <w:sz w:val="24"/>
-          <w:szCs w:val="24"/>
-        </w:rPr>
-        <w:t xml:space="preserve">Registrar vehículo. </w:t>
-      </w:r>
-      <w:r>
-        <w:rPr>
-          <w:rFonts w:ascii="Times New Roman" w:hAnsi="Times New Roman" w:cs="Times New Roman"/>
-          <w:bCs/>
-          <w:sz w:val="24"/>
-          <w:szCs w:val="24"/>
-        </w:rPr>
-        <w:t>Los vehículos de cada usuario deben estar registrado en el sistema para poder prestar el servicio requerido</w:t>
-      </w:r>
-    </w:p>
-    <w:p>
-      <w:pPr>
-        <w:spacing w:line="276" w:lineRule="auto"/>
-        <w:ind w:firstLine="284"/>
-        <w:rPr>
-          <w:rFonts w:ascii="Times New Roman" w:hAnsi="Times New Roman" w:cs="Times New Roman"/>
-          <w:b/>
-          <w:sz w:val="24"/>
-          <w:szCs w:val="24"/>
-        </w:rPr>
-      </w:pPr>
-    </w:p>
-    <w:p>
-      <w:pPr>
-        <w:spacing w:line="276" w:lineRule="auto"/>
-        <w:ind w:firstLine="284"/>
-        <w:rPr>
-          <w:rFonts w:ascii="Times New Roman" w:hAnsi="Times New Roman" w:cs="Times New Roman"/>
-          <w:bCs/>
-          <w:sz w:val="24"/>
-          <w:szCs w:val="24"/>
-        </w:rPr>
-      </w:pPr>
-      <w:r>
-        <w:rPr>
-          <w:rFonts w:ascii="Times New Roman" w:hAnsi="Times New Roman" w:cs="Times New Roman"/>
-          <w:b/>
-          <w:sz w:val="24"/>
-          <w:szCs w:val="24"/>
-        </w:rPr>
-        <w:t xml:space="preserve">Consultar vehículo. </w:t>
-      </w:r>
-      <w:r>
-        <w:rPr>
-          <w:rFonts w:ascii="Times New Roman" w:hAnsi="Times New Roman" w:cs="Times New Roman"/>
-          <w:bCs/>
-          <w:sz w:val="24"/>
-          <w:szCs w:val="24"/>
-        </w:rPr>
-        <w:t>El sistema tendrá un registro de que vehículo está ocupando cada lugar en el parqueadero y así facilitar la localización de este</w:t>
-      </w:r>
-    </w:p>
-    <w:p>
-      <w:pPr>
-        <w:spacing w:line="276" w:lineRule="auto"/>
-        <w:ind w:firstLine="284"/>
-        <w:rPr>
-          <w:rFonts w:ascii="Times New Roman" w:hAnsi="Times New Roman" w:cs="Times New Roman"/>
-          <w:bCs/>
-          <w:sz w:val="24"/>
-          <w:szCs w:val="24"/>
-        </w:rPr>
-      </w:pPr>
-    </w:p>
-    <w:p>
-      <w:pPr>
-        <w:spacing w:line="276" w:lineRule="auto"/>
-        <w:ind w:firstLine="284"/>
-        <w:rPr>
-          <w:rFonts w:ascii="Times New Roman" w:hAnsi="Times New Roman" w:cs="Times New Roman"/>
-          <w:bCs/>
-          <w:sz w:val="24"/>
-          <w:szCs w:val="24"/>
-        </w:rPr>
-      </w:pPr>
-      <w:r>
-        <w:rPr>
-          <w:rFonts w:ascii="Times New Roman" w:hAnsi="Times New Roman" w:cs="Times New Roman"/>
-          <w:b/>
-          <w:sz w:val="24"/>
-          <w:szCs w:val="24"/>
-        </w:rPr>
-        <w:t xml:space="preserve">Modificar vehículo. </w:t>
-      </w:r>
-      <w:r>
-        <w:rPr>
-          <w:rFonts w:ascii="Times New Roman" w:hAnsi="Times New Roman" w:cs="Times New Roman"/>
-          <w:bCs/>
-          <w:sz w:val="24"/>
-          <w:szCs w:val="24"/>
-        </w:rPr>
-        <w:t xml:space="preserve">El usuario tiene derecho a hacer modificaciones en los vehículos registrados                                       </w:t>
-      </w:r>
-    </w:p>
-    <w:p>
-      <w:pPr>
-        <w:spacing w:line="276" w:lineRule="auto"/>
-        <w:ind w:firstLine="284"/>
-        <w:rPr>
-          <w:rFonts w:ascii="Times New Roman" w:hAnsi="Times New Roman" w:cs="Times New Roman"/>
-          <w:bCs/>
-          <w:sz w:val="24"/>
-          <w:szCs w:val="24"/>
-        </w:rPr>
-      </w:pPr>
-      <w:r>
-        <w:rPr>
-          <w:rFonts w:ascii="Times New Roman" w:hAnsi="Times New Roman" w:cs="Times New Roman"/>
-          <w:b/>
-          <w:sz w:val="24"/>
-          <w:szCs w:val="24"/>
-        </w:rPr>
-        <w:t xml:space="preserve">Eliminar vehículo. </w:t>
-      </w:r>
-      <w:r>
-        <w:rPr>
-          <w:rFonts w:ascii="Times New Roman" w:hAnsi="Times New Roman" w:cs="Times New Roman"/>
-          <w:bCs/>
-          <w:sz w:val="24"/>
-          <w:szCs w:val="24"/>
-        </w:rPr>
-        <w:t>El usuario puede eliminar de la base de datos su vehículo cuando lo desee</w:t>
-      </w:r>
-    </w:p>
-    <w:p>
-      <w:pPr>
-        <w:pStyle w:val="Ttulo3"/>
-        <w:spacing w:line="276" w:lineRule="auto"/>
-        <w:rPr>
-          <w:rFonts w:ascii="Times New Roman" w:hAnsi="Times New Roman" w:cs="Times New Roman"/>
-          <w:i w:val="0"/>
-          <w:iCs/>
-          <w:sz w:val="24"/>
-        </w:rPr>
-      </w:pPr>
-      <w:bookmarkStart w:id="3" w:name="_Toc87452202"/>
-    </w:p>
-    <w:p>
-      <w:pPr>
-        <w:pStyle w:val="Ttulo3"/>
-        <w:spacing w:line="276" w:lineRule="auto"/>
-        <w:rPr>
-          <w:rFonts w:ascii="Times New Roman" w:hAnsi="Times New Roman" w:cs="Times New Roman"/>
-          <w:sz w:val="24"/>
-        </w:rPr>
-      </w:pPr>
-      <w:bookmarkStart w:id="4" w:name="_Toc114158596"/>
-      <w:r>
-        <w:rPr>
-          <w:rFonts w:ascii="Times New Roman" w:hAnsi="Times New Roman" w:cs="Times New Roman"/>
-          <w:i w:val="0"/>
-          <w:iCs/>
-          <w:sz w:val="24"/>
-        </w:rPr>
-        <w:t>Requerimientos No Funcionales</w:t>
-      </w:r>
-      <w:r>
-        <w:rPr>
-          <w:rFonts w:ascii="Times New Roman" w:hAnsi="Times New Roman" w:cs="Times New Roman"/>
-          <w:sz w:val="24"/>
-        </w:rPr>
-        <w:t>:</w:t>
-      </w:r>
-      <w:bookmarkEnd w:id="3"/>
-      <w:bookmarkEnd w:id="4"/>
-    </w:p>
-    <w:p>
-      <w:pPr>
-        <w:spacing w:line="276" w:lineRule="auto"/>
-        <w:ind w:firstLine="284"/>
-        <w:rPr>
-          <w:rFonts w:ascii="Times New Roman" w:hAnsi="Times New Roman" w:cs="Times New Roman"/>
-          <w:bCs/>
-          <w:sz w:val="24"/>
-          <w:szCs w:val="24"/>
-        </w:rPr>
-      </w:pPr>
-      <w:r>
-        <w:rPr>
-          <w:rFonts w:ascii="Times New Roman" w:hAnsi="Times New Roman" w:cs="Times New Roman"/>
-          <w:b/>
-          <w:sz w:val="24"/>
-          <w:szCs w:val="24"/>
-        </w:rPr>
-        <w:t>Creación de base de datos</w:t>
-      </w:r>
-      <w:r>
-        <w:rPr>
-          <w:rFonts w:ascii="Times New Roman" w:hAnsi="Times New Roman" w:cs="Times New Roman"/>
-          <w:bCs/>
-          <w:sz w:val="24"/>
-          <w:szCs w:val="24"/>
-        </w:rPr>
-        <w:t>: se requiere para almacenar todo tipo de datos.</w:t>
-      </w:r>
-    </w:p>
-    <w:p>
-      <w:pPr>
-        <w:spacing w:line="276" w:lineRule="auto"/>
-        <w:ind w:firstLine="284"/>
-        <w:rPr>
-          <w:rFonts w:ascii="Times New Roman" w:hAnsi="Times New Roman" w:cs="Times New Roman"/>
-          <w:bCs/>
-          <w:sz w:val="24"/>
-          <w:szCs w:val="24"/>
-        </w:rPr>
-      </w:pPr>
-    </w:p>
-    <w:p>
-      <w:pPr>
-        <w:spacing w:line="276" w:lineRule="auto"/>
-        <w:ind w:firstLine="284"/>
-        <w:rPr>
-          <w:rFonts w:ascii="Times New Roman" w:hAnsi="Times New Roman" w:cs="Times New Roman"/>
-          <w:bCs/>
-          <w:sz w:val="24"/>
-          <w:szCs w:val="24"/>
-        </w:rPr>
-      </w:pPr>
-      <w:r>
-        <w:rPr>
-          <w:rFonts w:ascii="Times New Roman" w:hAnsi="Times New Roman" w:cs="Times New Roman"/>
-          <w:b/>
-          <w:sz w:val="24"/>
-          <w:szCs w:val="24"/>
-        </w:rPr>
-        <w:t>Establecer niveles de usuario</w:t>
-      </w:r>
-      <w:r>
-        <w:rPr>
-          <w:rFonts w:ascii="Times New Roman" w:hAnsi="Times New Roman" w:cs="Times New Roman"/>
-          <w:bCs/>
-          <w:sz w:val="24"/>
-          <w:szCs w:val="24"/>
-        </w:rPr>
-        <w:t>: se utiliza para restringir algunas funciones las cuales solo podrá acceder el administrador principal.</w:t>
-      </w:r>
-    </w:p>
-    <w:p>
-      <w:pPr>
-        <w:spacing w:line="276" w:lineRule="auto"/>
-        <w:ind w:firstLine="284"/>
-        <w:rPr>
-          <w:rFonts w:ascii="Times New Roman" w:hAnsi="Times New Roman" w:cs="Times New Roman"/>
-          <w:bCs/>
-          <w:sz w:val="24"/>
-          <w:szCs w:val="24"/>
-        </w:rPr>
-      </w:pPr>
-    </w:p>
-    <w:p>
-      <w:pPr>
-        <w:spacing w:line="276" w:lineRule="auto"/>
-        <w:ind w:firstLine="284"/>
-        <w:rPr>
-          <w:rFonts w:ascii="Times New Roman" w:hAnsi="Times New Roman" w:cs="Times New Roman"/>
-          <w:bCs/>
-          <w:sz w:val="24"/>
-          <w:szCs w:val="24"/>
-        </w:rPr>
-      </w:pPr>
-      <w:r>
-        <w:rPr>
-          <w:rFonts w:ascii="Times New Roman" w:hAnsi="Times New Roman" w:cs="Times New Roman"/>
-          <w:b/>
-          <w:sz w:val="24"/>
-          <w:szCs w:val="24"/>
-        </w:rPr>
-        <w:t>Configurar copia de seguridad de los datos</w:t>
-      </w:r>
-      <w:r>
-        <w:rPr>
-          <w:rFonts w:ascii="Times New Roman" w:hAnsi="Times New Roman" w:cs="Times New Roman"/>
-          <w:bCs/>
-          <w:sz w:val="24"/>
-          <w:szCs w:val="24"/>
-        </w:rPr>
-        <w:t>: cada dos días se realizará una copia de seguridad de la información para evitar pérdidas de cuentas e inventario.</w:t>
-      </w:r>
-    </w:p>
-    <w:p>
-      <w:pPr>
-        <w:rPr>
-          <w:rFonts w:ascii="Times New Roman" w:hAnsi="Times New Roman" w:cs="Times New Roman"/>
-          <w:sz w:val="24"/>
-          <w:szCs w:val="24"/>
-        </w:rPr>
-      </w:pPr>
-    </w:p>
-    <w:p>
-      <w:pPr>
-        <w:rPr>
-          <w:rFonts w:ascii="Times New Roman" w:hAnsi="Times New Roman" w:cs="Times New Roman"/>
-          <w:sz w:val="24"/>
-          <w:szCs w:val="24"/>
-        </w:rPr>
-      </w:pPr>
-      <w:r>
-        <w:rPr>
-          <w:rFonts w:ascii="Times New Roman" w:hAnsi="Times New Roman" w:cs="Times New Roman"/>
-          <w:sz w:val="24"/>
-          <w:szCs w:val="24"/>
-        </w:rPr>
-        <w:t>una secuencia de movimientos (saltos) que permita eliminar todos los tokens, excepto una, que debería estar en el medio del tablero.</w:t>
-      </w:r>
-    </w:p>
-    <w:p>
-      <w:pPr>
-        <w:rPr>
-          <w:rFonts w:ascii="Times New Roman" w:hAnsi="Times New Roman" w:cs="Times New Roman"/>
-          <w:sz w:val="24"/>
-          <w:szCs w:val="24"/>
-        </w:rPr>
-      </w:pPr>
-    </w:p>
-    <w:p>
-      <w:pPr>
-        <w:rPr>
-          <w:rFonts w:ascii="Times New Roman" w:hAnsi="Times New Roman" w:cs="Times New Roman"/>
-          <w:sz w:val="24"/>
-          <w:szCs w:val="24"/>
-        </w:rPr>
-      </w:pPr>
-    </w:p>
-    <w:p>
-      <w:pPr>
-        <w:ind w:firstLine="0"/>
-        <w:rPr>
-          <w:rFonts w:ascii="Times New Roman" w:hAnsi="Times New Roman" w:cs="Times New Roman"/>
-          <w:sz w:val="24"/>
-          <w:szCs w:val="24"/>
-        </w:rPr>
-      </w:pPr>
-      <w:bookmarkStart w:id="5" w:name="_Toc114158597"/>
+        <w:t>Registrar reservas</w:t>
+      </w:r>
+      <w:bookmarkEnd w:id="7"/>
+    </w:p>
+    <w:p>
+      <w:r>
+        <w:t>El aplicativo web tendrá como función “las reservas” que podrán hacer los usuarios cuando necesiten algún espacio, cabe destacar que solo se mantendrá la reserva durante 15 minutos, si el usuario no esta en el establecimiento en esos 15mn, se anulara la reserva.</w:t>
+      </w:r>
+    </w:p>
+    <w:p>
+      <w:pPr>
+        <w:pStyle w:val="Ttulo2"/>
+      </w:pPr>
+      <w:bookmarkStart w:id="8" w:name="_Toc114253470"/>
+      <w:r>
+        <w:t>Modificar Reservas</w:t>
+      </w:r>
+      <w:bookmarkEnd w:id="8"/>
+    </w:p>
+    <w:p>
+      <w:r>
+        <w:t>Las reservas se pueden cambiar o eliminar del sistema, si no se cumplen en el tiempo estimado, (15mn)</w:t>
+      </w:r>
+    </w:p>
+    <w:p>
+      <w:pPr>
+        <w:pStyle w:val="Ttulo2"/>
+      </w:pPr>
+      <w:bookmarkStart w:id="9" w:name="_Toc114253471"/>
+      <w:r>
+        <w:t>Registrar vehículo</w:t>
+      </w:r>
+      <w:bookmarkEnd w:id="9"/>
+    </w:p>
+    <w:p>
+      <w:r>
+        <w:t>En el sistema se registrarán los vehículos que ingresen al establecimiento para llevar un control de cuantos ingresan y cuantos espacios disponibles quedan en el lugar</w:t>
+      </w:r>
+    </w:p>
+    <w:p>
+      <w:pPr>
+        <w:pStyle w:val="Ttulo2"/>
+      </w:pPr>
+      <w:bookmarkStart w:id="10" w:name="_Toc114253472"/>
+      <w:r>
+        <w:t>Modificar información vehículo</w:t>
+      </w:r>
+      <w:bookmarkEnd w:id="10"/>
+    </w:p>
+    <w:p>
+      <w:r>
+        <w:t>Toda la información de los vehículos que ingresan se podrá modificar para tener una estadística general de todo el sistema</w:t>
+      </w:r>
+    </w:p>
+    <w:p>
+      <w:pPr>
+        <w:pStyle w:val="Ttulo2"/>
+      </w:pPr>
+      <w:bookmarkStart w:id="11" w:name="_Toc114253473"/>
+      <w:r>
+        <w:t>Registrar zonas de parqueos</w:t>
+      </w:r>
+      <w:bookmarkEnd w:id="11"/>
+    </w:p>
+    <w:p>
+      <w:r>
+        <w:t>En el sistema estarán registrados cuantas zonas generales de parqueos tiene</w:t>
+      </w:r>
+      <w:r>
+        <w:t xml:space="preserve"> el establecimiento para </w:t>
+      </w:r>
+    </w:p>
+    <w:p>
+      <w:pPr>
+        <w:pStyle w:val="Ttulo2"/>
+      </w:pPr>
+      <w:bookmarkStart w:id="12" w:name="_Toc114253474"/>
+      <w:r>
+        <w:t>Registrar puntos de parqueos</w:t>
+      </w:r>
+      <w:bookmarkEnd w:id="12"/>
+    </w:p>
+    <w:p>
+      <w:pPr>
+        <w:rPr>
+          <w:rFonts w:ascii="Times New Roman" w:hAnsi="Times New Roman" w:cs="Times New Roman"/>
+          <w:sz w:val="24"/>
+          <w:szCs w:val="24"/>
+        </w:rPr>
+      </w:pPr>
+    </w:p>
+    <w:p>
+      <w:pPr>
+        <w:pStyle w:val="Ttulo2"/>
+      </w:pPr>
+      <w:bookmarkStart w:id="13" w:name="_Toc114253475"/>
+      <w:r>
+        <w:t>Requisitos del sistema</w:t>
+      </w:r>
+      <w:bookmarkEnd w:id="13"/>
+    </w:p>
+    <w:p>
+      <w:r>
+        <w:t xml:space="preserve">Izzi parking, como esta denominado el nombre del proyecto, es un sistema dedicado a la modernización de parqueadero para la universidad cooperativa de Colombia sede Villavicencio, el sistema que se desea implementar en la universidad tiene las siguientes funciones y características; El sistema tendrá una base de datos en la cual estará registrada y almacenada toda la información de los usuarios que se registren en el aplicativo, además de eso cuenta con un </w:t>
+      </w:r>
+      <w:proofErr w:type="spellStart"/>
+      <w:r>
+        <w:t>login</w:t>
+      </w:r>
+      <w:proofErr w:type="spellEnd"/>
+      <w:r>
+        <w:t xml:space="preserve"> especifico, donde cada usuario tendrá que ingresar si quiere utilizar las funcionalidades de la aplicación.</w:t>
+      </w:r>
+    </w:p>
+    <w:p/>
+    <w:p>
+      <w:r>
+        <w:t xml:space="preserve">Izzi parking contara con un registro de vehículos, para saber cuántos vehículos ingresan y cuantos salen de la universidad, esto con el objetivo de conocer cuantas zonas de parqueo quedan disponibles, y si se pueden ingresar más vehículos, a parte de eso, </w:t>
+      </w:r>
+      <w:proofErr w:type="spellStart"/>
+      <w:r>
+        <w:t>izzi</w:t>
+      </w:r>
+      <w:proofErr w:type="spellEnd"/>
+      <w:r>
+        <w:t xml:space="preserve"> parking tiene una función de reservas, que permitirá </w:t>
+      </w:r>
+      <w:r>
+        <w:t xml:space="preserve"> al usuario asegurar un punto de parqueo dentro de la universidad, pero al ser un parqueadero tan pequeño esta opción tiene una restricción, La reserva solo se generara durante los siguientes 15mn, una vez pasen los 15mn la reserva se eliminara del sistema y cualquier otro usuario podrá reservar ese punto de parqueo</w:t>
+      </w:r>
+    </w:p>
+    <w:p/>
+    <w:p>
+      <w:pPr>
+        <w:ind w:firstLine="0"/>
+        <w:rPr>
+          <w:rFonts w:ascii="Times New Roman" w:hAnsi="Times New Roman" w:cs="Times New Roman"/>
+          <w:sz w:val="24"/>
+          <w:szCs w:val="24"/>
+        </w:rPr>
+      </w:pPr>
       <w:proofErr w:type="spellStart"/>
       <w:r>
         <w:rPr>
@@ -2180,7 +2026,23 @@
           <w:sz w:val="24"/>
           <w:szCs w:val="24"/>
         </w:rPr>
-        <w:t xml:space="preserve"> Para identificar y enumerar cada una de las características de la aplicación  se implementó el Producto Backlog, herramienta brindada por SCRUM como metodología ágil, </w:t>
+        <w:t xml:space="preserve"> Para identificar y enumerar cada una de las características de la </w:t>
+      </w:r>
+      <w:r>
+        <w:rPr>
+          <w:rFonts w:ascii="Times New Roman" w:hAnsi="Times New Roman" w:cs="Times New Roman"/>
+          <w:sz w:val="24"/>
+          <w:szCs w:val="24"/>
+        </w:rPr>
+        <w:t>aplicación se</w:t>
+      </w:r>
+      <w:r>
+        <w:rPr>
+          <w:rFonts w:ascii="Times New Roman" w:hAnsi="Times New Roman" w:cs="Times New Roman"/>
+          <w:sz w:val="24"/>
+          <w:szCs w:val="24"/>
+        </w:rPr>
+        <w:t xml:space="preserve"> implementó el Producto Backlog, herramienta brindada por SCRUM como metodología ágil, </w:t>
       </w:r>
       <w:r>
         <w:rPr>
@@ -2190,46 +2052,6 @@
         </w:rPr>
         <w:t>que utiliza sprint semanales para estar al tanto del avance de la aplicación, en cuanto software y funcionalidad de cada uno</w:t>
       </w:r>
-    </w:p>
-    <w:p>
-      <w:pPr>
-        <w:ind w:firstLine="0"/>
-        <w:rPr>
-          <w:rFonts w:ascii="Times New Roman" w:hAnsi="Times New Roman" w:cs="Times New Roman"/>
-          <w:sz w:val="24"/>
-          <w:szCs w:val="24"/>
-        </w:rPr>
-      </w:pPr>
-    </w:p>
-    <w:p>
-      <w:pPr>
-        <w:ind w:firstLine="0"/>
-        <w:rPr>
-          <w:rFonts w:ascii="Times New Roman" w:hAnsi="Times New Roman" w:cs="Times New Roman"/>
-          <w:sz w:val="24"/>
-          <w:szCs w:val="24"/>
-        </w:rPr>
-      </w:pPr>
-    </w:p>
-    <w:p>
-      <w:pPr>
-        <w:ind w:firstLine="0"/>
-        <w:rPr>
-          <w:rFonts w:ascii="Times New Roman" w:hAnsi="Times New Roman" w:cs="Times New Roman"/>
-          <w:sz w:val="24"/>
-          <w:szCs w:val="24"/>
-        </w:rPr>
-      </w:pPr>
-    </w:p>
-    <w:p>
-      <w:pPr>
-        <w:ind w:firstLine="0"/>
-        <w:rPr>
-          <w:rFonts w:ascii="Times New Roman" w:hAnsi="Times New Roman" w:cs="Times New Roman"/>
-          <w:sz w:val="24"/>
-          <w:szCs w:val="24"/>
-        </w:rPr>
-      </w:pPr>
     </w:p>
     <w:p>
       <w:pPr>
@@ -2596,11 +2418,11 @@
         <w:pStyle w:val="Ttulo1"/>
         <w:jc w:val="left"/>
       </w:pPr>
-      <w:r>
-        <w:lastRenderedPageBreak/>
+      <w:bookmarkStart w:id="14" w:name="_Toc114253476"/>
+      <w:r>
         <w:t>TEAM</w:t>
       </w:r>
-      <w:bookmarkEnd w:id="5"/>
+      <w:bookmarkEnd w:id="14"/>
     </w:p>
     <w:p>
       <w:pPr>
@@ -3437,7 +3259,6 @@
                 <w:sz w:val="24"/>
                 <w:szCs w:val="24"/>
               </w:rPr>
-              <w:lastRenderedPageBreak/>
               <w:t>líder técnico en proyectos de desarrollo en entidades privadas</w:t>
             </w:r>
           </w:p>
@@ -3673,9 +3494,11 @@
         <w:pStyle w:val="Ttulo1"/>
         <w:jc w:val="left"/>
       </w:pPr>
+      <w:bookmarkStart w:id="15" w:name="_Toc114253477"/>
       <w:r>
         <w:t>TECNOLOGIAS</w:t>
       </w:r>
+      <w:bookmarkEnd w:id="15"/>
     </w:p>
     <w:p>
       <w:pPr>
@@ -3737,20 +3560,7 @@
           <w:szCs w:val="24"/>
           <w:shd w:val="clear" w:color="auto" w:fill="FFFFFF"/>
         </w:rPr>
-        <w:t xml:space="preserve">Desarrollo e implementación de aplicativo web </w:t>
-      </w:r>
-      <w:r>
-        <w:rPr>
-          <w:rFonts w:cs="Arial"/>
-          <w:i/>
-          <w:iCs/>
-          <w:color w:val="222222"/>
-          <w:sz w:val="24"/>
-          <w:szCs w:val="24"/>
-          <w:shd w:val="clear" w:color="auto" w:fill="FFFFFF"/>
-        </w:rPr>
-        <w:lastRenderedPageBreak/>
-        <w:t>para reservas de parqueaderos de la Pontificia Universidad Católica del Ecuador</w:t>
+        <w:t>Desarrollo e implementación de aplicativo web para reservas de parqueaderos de la Pontificia Universidad Católica del Ecuador</w:t>
       </w:r>
       <w:r>
         <w:rPr>
@@ -4061,15 +3871,7 @@
           <w:color w:val="333333"/>
           <w:spacing w:val="3"/>
         </w:rPr>
-        <w:t xml:space="preserve"> </w:t>
-      </w:r>
-      <w:r>
-        <w:rPr>
-          <w:rFonts w:ascii="Helvetica" w:hAnsi="Helvetica"/>
-          <w:color w:val="333333"/>
-          <w:spacing w:val="3"/>
-        </w:rPr>
-        <w:t>:</w:t>
+        <w:t xml:space="preserve"> :</w:t>
       </w:r>
       <w:r>
         <w:rPr>
@@ -4249,8 +4051,20 @@
           <w:sz w:val="20"/>
           <w:szCs w:val="20"/>
         </w:rPr>
-        <w:t>GIT HUB</w:t>
-      </w:r>
+        <w:t xml:space="preserve">GIT </w:t>
+      </w:r>
+      <w:proofErr w:type="gramStart"/>
+      <w:r>
+        <w:rPr>
+          <w:rFonts w:ascii="Times New Roman" w:hAnsi="Times New Roman" w:cs="Times New Roman"/>
+          <w:b/>
+          <w:bCs/>
+          <w:sz w:val="20"/>
+          <w:szCs w:val="20"/>
+        </w:rPr>
+        <w:t>HUB</w:t>
+      </w:r>
+      <w:proofErr w:type="gramEnd"/>
       <w:r>
         <w:rPr>
           <w:rFonts w:ascii="Times New Roman" w:hAnsi="Times New Roman" w:cs="Times New Roman"/>
@@ -4315,16 +4129,7 @@
           <w:sz w:val="26"/>
           <w:szCs w:val="26"/>
         </w:rPr>
-        <w:t xml:space="preserve">, ordenando el código de cada una de las </w:t>
-      </w:r>
-      <w:r>
-        <w:rPr>
-          <w:color w:val="111111"/>
-          <w:sz w:val="26"/>
-          <w:szCs w:val="26"/>
-        </w:rPr>
-        <w:lastRenderedPageBreak/>
-        <w:t>nuevas versiones que sacan de sus aplicaciones para evitar confusiones. Así, al tener copias de cada una de las versiones de su aplicación, no se perderán los estados anteriores cuando se va a actualizar.</w:t>
+        <w:t>, ordenando el código de cada una de las nuevas versiones que sacan de sus aplicaciones para evitar confusiones. Así, al tener copias de cada una de las versiones de su aplicación, no se perderán los estados anteriores cuando se va a actualizar.</w:t>
       </w:r>
     </w:p>
     <w:p>
@@ -5438,6 +5243,19 @@
       <w:iCs/>
     </w:rPr>
   </w:style>
+  <w:style w:type="paragraph" w:styleId="TDC2">
+    <w:name w:val="toc 2"/>
+    <w:basedOn w:val="Normal"/>
+    <w:next w:val="Normal"/>
+    <w:autoRedefine/>
+    <w:uiPriority w:val="39"/>
+    <w:unhideWhenUsed/>
+    <w:rsid w:val="00CB1D6A"/>
+    <w:pPr>
+      <w:spacing w:after="100"/>
+      <w:ind w:left="220"/>
+    </w:pPr>
+  </w:style>
 </w:styles>
 </file>
 

</xml_diff>

<commit_message>
Se agrega las tares de Yeison al work
Se agrega los datos del nuevo integrante  al archivo principal
</commit_message>
<xml_diff>
--- a/Document/PDD.docx
+++ b/Document/PDD.docx
@@ -145,6 +145,14 @@
           <w:szCs w:val="24"/>
         </w:rPr>
       </w:pPr>
+      <w:r>
+        <w:rPr>
+          <w:rFonts w:ascii="Times New Roman" w:hAnsi="Times New Roman" w:cs="Times New Roman"/>
+          <w:sz w:val="24"/>
+          <w:szCs w:val="24"/>
+        </w:rPr>
+        <w:t>Yeison Esquivel Amaya</w:t>
+      </w:r>
     </w:p>
     <w:p>
       <w:pPr>
@@ -160,6 +168,17 @@
     <w:p>
       <w:pPr>
         <w:spacing w:line="360" w:lineRule="auto"/>
+        <w:jc w:val="center"/>
+        <w:rPr>
+          <w:rFonts w:ascii="Times New Roman" w:hAnsi="Times New Roman" w:cs="Times New Roman"/>
+          <w:sz w:val="24"/>
+          <w:szCs w:val="24"/>
+        </w:rPr>
+      </w:pPr>
+    </w:p>
+    <w:p>
+      <w:pPr>
+        <w:spacing w:line="360" w:lineRule="auto"/>
         <w:ind w:firstLine="0"/>
         <w:rPr>
           <w:rFonts w:ascii="Times New Roman" w:hAnsi="Times New Roman" w:cs="Times New Roman"/>
@@ -448,6 +467,7 @@
           <w:sz w:val="24"/>
           <w:szCs w:val="24"/>
         </w:rPr>
+        <w:lastRenderedPageBreak/>
         <w:t>202</w:t>
       </w:r>
       <w:r>
@@ -2515,7 +2535,6 @@
           <w:sz w:val="24"/>
           <w:szCs w:val="24"/>
         </w:rPr>
-        <w:lastRenderedPageBreak/>
         <w:t>Requisitos</w:t>
       </w:r>
       <w:bookmarkStart w:id="2" w:name="_Toc87452201"/>
@@ -2725,7 +2744,23 @@
           <w:sz w:val="24"/>
           <w:szCs w:val="24"/>
         </w:rPr>
-        <w:t>El aplicativo web tendrá como función “las reservas” que podrán hacer los usuarios cuando necesiten algún espacio, cabe destacar que solo se mantendrá la reserva durante 15 minutos, si el usuario no esta en el establecimiento en esos 15mn, se anulara la reserva.</w:t>
+        <w:t xml:space="preserve">El aplicativo web tendrá como función “las reservas” que podrán hacer los usuarios cuando necesiten algún espacio, cabe destacar que solo se mantendrá la reserva durante 15 minutos, si el usuario no </w:t>
+      </w:r>
+      <w:r>
+        <w:rPr>
+          <w:rFonts w:ascii="Times New Roman" w:hAnsi="Times New Roman" w:cs="Times New Roman"/>
+          <w:sz w:val="24"/>
+          <w:szCs w:val="24"/>
+        </w:rPr>
+        <w:t>está</w:t>
+      </w:r>
+      <w:r>
+        <w:rPr>
+          <w:rFonts w:ascii="Times New Roman" w:hAnsi="Times New Roman" w:cs="Times New Roman"/>
+          <w:sz w:val="24"/>
+          <w:szCs w:val="24"/>
+        </w:rPr>
+        <w:t xml:space="preserve"> en el establecimiento en esos 15mn, se anulara la reserva.</w:t>
       </w:r>
     </w:p>
     <w:p>
@@ -2781,6 +2816,7 @@
           <w:sz w:val="24"/>
           <w:szCs w:val="24"/>
         </w:rPr>
+        <w:lastRenderedPageBreak/>
         <w:t>Registrar vehículo</w:t>
       </w:r>
       <w:bookmarkEnd w:id="9"/>
@@ -2818,180 +2854,179 @@
           <w:sz w:val="24"/>
           <w:szCs w:val="24"/>
         </w:rPr>
+        <w:t>Modificar información vehículo</w:t>
+      </w:r>
+      <w:bookmarkEnd w:id="10"/>
+    </w:p>
+    <w:p>
+      <w:pPr>
+        <w:rPr>
+          <w:rFonts w:ascii="Times New Roman" w:hAnsi="Times New Roman" w:cs="Times New Roman"/>
+          <w:sz w:val="24"/>
+          <w:szCs w:val="24"/>
+        </w:rPr>
+      </w:pPr>
+      <w:r>
+        <w:rPr>
+          <w:rFonts w:ascii="Times New Roman" w:hAnsi="Times New Roman" w:cs="Times New Roman"/>
+          <w:sz w:val="24"/>
+          <w:szCs w:val="24"/>
+        </w:rPr>
+        <w:t>Toda la información de los vehículos que ingresan se podrá modificar para tener una estadística general de todo el sistema</w:t>
+      </w:r>
+    </w:p>
+    <w:p>
+      <w:pPr>
+        <w:pStyle w:val="Ttulo2"/>
+        <w:rPr>
+          <w:rFonts w:ascii="Times New Roman" w:hAnsi="Times New Roman" w:cs="Times New Roman"/>
+          <w:sz w:val="24"/>
+          <w:szCs w:val="24"/>
+        </w:rPr>
+      </w:pPr>
+      <w:bookmarkStart w:id="11" w:name="_Toc114301741"/>
+      <w:r>
+        <w:rPr>
+          <w:rFonts w:ascii="Times New Roman" w:hAnsi="Times New Roman" w:cs="Times New Roman"/>
+          <w:sz w:val="24"/>
+          <w:szCs w:val="24"/>
+        </w:rPr>
+        <w:t>Registrar zonas de parqueos</w:t>
+      </w:r>
+      <w:bookmarkEnd w:id="11"/>
+    </w:p>
+    <w:p>
+      <w:pPr>
+        <w:rPr>
+          <w:rFonts w:ascii="Times New Roman" w:hAnsi="Times New Roman" w:cs="Times New Roman"/>
+          <w:sz w:val="24"/>
+          <w:szCs w:val="24"/>
+        </w:rPr>
+      </w:pPr>
+      <w:r>
+        <w:rPr>
+          <w:rFonts w:ascii="Times New Roman" w:hAnsi="Times New Roman" w:cs="Times New Roman"/>
+          <w:sz w:val="24"/>
+          <w:szCs w:val="24"/>
+        </w:rPr>
+        <w:t>En el sistema estarán registrados cuantas zonas generales de parqueos tiene</w:t>
+      </w:r>
+      <w:r>
+        <w:rPr>
+          <w:rFonts w:ascii="Times New Roman" w:hAnsi="Times New Roman" w:cs="Times New Roman"/>
+          <w:sz w:val="24"/>
+          <w:szCs w:val="24"/>
+        </w:rPr>
+        <w:t xml:space="preserve"> el establecimiento para </w:t>
+      </w:r>
+    </w:p>
+    <w:p>
+      <w:pPr>
+        <w:pStyle w:val="Ttulo2"/>
+        <w:rPr>
+          <w:rFonts w:ascii="Times New Roman" w:hAnsi="Times New Roman" w:cs="Times New Roman"/>
+          <w:sz w:val="24"/>
+          <w:szCs w:val="24"/>
+        </w:rPr>
+      </w:pPr>
+      <w:bookmarkStart w:id="12" w:name="_Toc114301742"/>
+      <w:r>
+        <w:rPr>
+          <w:rFonts w:ascii="Times New Roman" w:hAnsi="Times New Roman" w:cs="Times New Roman"/>
+          <w:sz w:val="24"/>
+          <w:szCs w:val="24"/>
+        </w:rPr>
+        <w:t>Registrar puntos de parqueos</w:t>
+      </w:r>
+      <w:bookmarkEnd w:id="12"/>
+    </w:p>
+    <w:p>
+      <w:pPr>
+        <w:rPr>
+          <w:rFonts w:ascii="Times New Roman" w:hAnsi="Times New Roman" w:cs="Times New Roman"/>
+          <w:sz w:val="24"/>
+          <w:szCs w:val="24"/>
+        </w:rPr>
+      </w:pPr>
+    </w:p>
+    <w:p>
+      <w:pPr>
+        <w:pStyle w:val="Ttulo2"/>
+        <w:rPr>
+          <w:rFonts w:ascii="Times New Roman" w:hAnsi="Times New Roman" w:cs="Times New Roman"/>
+          <w:sz w:val="24"/>
+          <w:szCs w:val="24"/>
+        </w:rPr>
+      </w:pPr>
+      <w:bookmarkStart w:id="13" w:name="_Toc114301743"/>
+      <w:r>
+        <w:rPr>
+          <w:rFonts w:ascii="Times New Roman" w:hAnsi="Times New Roman" w:cs="Times New Roman"/>
+          <w:sz w:val="24"/>
+          <w:szCs w:val="24"/>
+        </w:rPr>
+        <w:t>Requisitos del sistema</w:t>
+      </w:r>
+      <w:bookmarkEnd w:id="13"/>
+    </w:p>
+    <w:p>
+      <w:pPr>
+        <w:rPr>
+          <w:rFonts w:ascii="Times New Roman" w:hAnsi="Times New Roman" w:cs="Times New Roman"/>
+          <w:sz w:val="24"/>
+          <w:szCs w:val="24"/>
+        </w:rPr>
+      </w:pPr>
+      <w:r>
+        <w:rPr>
+          <w:rFonts w:ascii="Times New Roman" w:hAnsi="Times New Roman" w:cs="Times New Roman"/>
+          <w:sz w:val="24"/>
+          <w:szCs w:val="24"/>
+        </w:rPr>
+        <w:t>Izzi parking, como esta denominado el nombre del proyecto, es un sistema dedicado a la modernización de parqueadero para la universidad cooperativa de Colombia sede Villavicencio, el sistema que se desea implementar en la universidad tiene las siguientes funciones y características; El sistema tendrá una base de datos en la cual estará registrada y almacenada toda la información de los usuarios que se registren en el aplicativo, además de eso cuenta con un login especifico, donde cada usuario tendrá que ingresar si quiere utilizar las funcionalidades de la aplicación.</w:t>
+      </w:r>
+    </w:p>
+    <w:p>
+      <w:pPr>
+        <w:rPr>
+          <w:rFonts w:ascii="Times New Roman" w:hAnsi="Times New Roman" w:cs="Times New Roman"/>
+          <w:sz w:val="24"/>
+          <w:szCs w:val="24"/>
+        </w:rPr>
+      </w:pPr>
+    </w:p>
+    <w:p>
+      <w:pPr>
+        <w:rPr>
+          <w:rFonts w:ascii="Times New Roman" w:hAnsi="Times New Roman" w:cs="Times New Roman"/>
+          <w:sz w:val="24"/>
+          <w:szCs w:val="24"/>
+        </w:rPr>
+      </w:pPr>
+      <w:r>
+        <w:rPr>
+          <w:rFonts w:ascii="Times New Roman" w:hAnsi="Times New Roman" w:cs="Times New Roman"/>
+          <w:sz w:val="24"/>
+          <w:szCs w:val="24"/>
+        </w:rPr>
+        <w:t xml:space="preserve">Izzi parking contara con un registro de vehículos, para saber cuántos vehículos ingresan y cuantos salen de la universidad, esto con el objetivo de conocer cuantas zonas de parqueo quedan disponibles, y si se pueden ingresar más vehículos, a parte de eso, izzi parking tiene una función </w:t>
+      </w:r>
+      <w:r>
+        <w:rPr>
+          <w:rFonts w:ascii="Times New Roman" w:hAnsi="Times New Roman" w:cs="Times New Roman"/>
+          <w:sz w:val="24"/>
+          <w:szCs w:val="24"/>
+        </w:rPr>
         <w:lastRenderedPageBreak/>
-        <w:t>Modificar información vehículo</w:t>
-      </w:r>
-      <w:bookmarkEnd w:id="10"/>
-    </w:p>
-    <w:p>
-      <w:pPr>
-        <w:rPr>
-          <w:rFonts w:ascii="Times New Roman" w:hAnsi="Times New Roman" w:cs="Times New Roman"/>
-          <w:sz w:val="24"/>
-          <w:szCs w:val="24"/>
-        </w:rPr>
-      </w:pPr>
-      <w:r>
-        <w:rPr>
-          <w:rFonts w:ascii="Times New Roman" w:hAnsi="Times New Roman" w:cs="Times New Roman"/>
-          <w:sz w:val="24"/>
-          <w:szCs w:val="24"/>
-        </w:rPr>
-        <w:t>Toda la información de los vehículos que ingresan se podrá modificar para tener una estadística general de todo el sistema</w:t>
-      </w:r>
-    </w:p>
-    <w:p>
-      <w:pPr>
-        <w:pStyle w:val="Ttulo2"/>
-        <w:rPr>
-          <w:rFonts w:ascii="Times New Roman" w:hAnsi="Times New Roman" w:cs="Times New Roman"/>
-          <w:sz w:val="24"/>
-          <w:szCs w:val="24"/>
-        </w:rPr>
-      </w:pPr>
-      <w:bookmarkStart w:id="11" w:name="_Toc114301741"/>
-      <w:r>
-        <w:rPr>
-          <w:rFonts w:ascii="Times New Roman" w:hAnsi="Times New Roman" w:cs="Times New Roman"/>
-          <w:sz w:val="24"/>
-          <w:szCs w:val="24"/>
-        </w:rPr>
-        <w:t>Registrar zonas de parqueos</w:t>
-      </w:r>
-      <w:bookmarkEnd w:id="11"/>
-    </w:p>
-    <w:p>
-      <w:pPr>
-        <w:rPr>
-          <w:rFonts w:ascii="Times New Roman" w:hAnsi="Times New Roman" w:cs="Times New Roman"/>
-          <w:sz w:val="24"/>
-          <w:szCs w:val="24"/>
-        </w:rPr>
-      </w:pPr>
-      <w:r>
-        <w:rPr>
-          <w:rFonts w:ascii="Times New Roman" w:hAnsi="Times New Roman" w:cs="Times New Roman"/>
-          <w:sz w:val="24"/>
-          <w:szCs w:val="24"/>
-        </w:rPr>
-        <w:t>En el sistema estarán registrados cuantas zonas generales de parqueos tiene</w:t>
-      </w:r>
-      <w:r>
-        <w:rPr>
-          <w:rFonts w:ascii="Times New Roman" w:hAnsi="Times New Roman" w:cs="Times New Roman"/>
-          <w:sz w:val="24"/>
-          <w:szCs w:val="24"/>
-        </w:rPr>
-        <w:t xml:space="preserve"> el establecimiento para </w:t>
-      </w:r>
-    </w:p>
-    <w:p>
-      <w:pPr>
-        <w:pStyle w:val="Ttulo2"/>
-        <w:rPr>
-          <w:rFonts w:ascii="Times New Roman" w:hAnsi="Times New Roman" w:cs="Times New Roman"/>
-          <w:sz w:val="24"/>
-          <w:szCs w:val="24"/>
-        </w:rPr>
-      </w:pPr>
-      <w:bookmarkStart w:id="12" w:name="_Toc114301742"/>
-      <w:r>
-        <w:rPr>
-          <w:rFonts w:ascii="Times New Roman" w:hAnsi="Times New Roman" w:cs="Times New Roman"/>
-          <w:sz w:val="24"/>
-          <w:szCs w:val="24"/>
-        </w:rPr>
-        <w:t>Registrar puntos de parqueos</w:t>
-      </w:r>
-      <w:bookmarkEnd w:id="12"/>
-    </w:p>
-    <w:p>
-      <w:pPr>
-        <w:rPr>
-          <w:rFonts w:ascii="Times New Roman" w:hAnsi="Times New Roman" w:cs="Times New Roman"/>
-          <w:sz w:val="24"/>
-          <w:szCs w:val="24"/>
-        </w:rPr>
-      </w:pPr>
-    </w:p>
-    <w:p>
-      <w:pPr>
-        <w:pStyle w:val="Ttulo2"/>
-        <w:rPr>
-          <w:rFonts w:ascii="Times New Roman" w:hAnsi="Times New Roman" w:cs="Times New Roman"/>
-          <w:sz w:val="24"/>
-          <w:szCs w:val="24"/>
-        </w:rPr>
-      </w:pPr>
-      <w:bookmarkStart w:id="13" w:name="_Toc114301743"/>
-      <w:r>
-        <w:rPr>
-          <w:rFonts w:ascii="Times New Roman" w:hAnsi="Times New Roman" w:cs="Times New Roman"/>
-          <w:sz w:val="24"/>
-          <w:szCs w:val="24"/>
-        </w:rPr>
-        <w:t>Requisitos del sistema</w:t>
-      </w:r>
-      <w:bookmarkEnd w:id="13"/>
-    </w:p>
-    <w:p>
-      <w:pPr>
-        <w:rPr>
-          <w:rFonts w:ascii="Times New Roman" w:hAnsi="Times New Roman" w:cs="Times New Roman"/>
-          <w:sz w:val="24"/>
-          <w:szCs w:val="24"/>
-        </w:rPr>
-      </w:pPr>
-      <w:r>
-        <w:rPr>
-          <w:rFonts w:ascii="Times New Roman" w:hAnsi="Times New Roman" w:cs="Times New Roman"/>
-          <w:sz w:val="24"/>
-          <w:szCs w:val="24"/>
-        </w:rPr>
-        <w:t>Izzi parking, como esta denominado el nombre del proyecto, es un sistema dedicado a la modernización de parqueadero para la universidad cooperativa de Colombia sede Villavicencio, el sistema que se desea implementar en la universidad tiene las siguientes funciones y características; El sistema tendrá una base de datos en la cual estará registrada y almacenada toda la información de los usuarios que se registren en el aplicativo, además de eso cuenta con un login especifico, donde cada usuario tendrá que ingresar si quiere utilizar las funcionalidades de la aplicación.</w:t>
-      </w:r>
-    </w:p>
-    <w:p>
-      <w:pPr>
-        <w:rPr>
-          <w:rFonts w:ascii="Times New Roman" w:hAnsi="Times New Roman" w:cs="Times New Roman"/>
-          <w:sz w:val="24"/>
-          <w:szCs w:val="24"/>
-        </w:rPr>
-      </w:pPr>
-    </w:p>
-    <w:p>
-      <w:pPr>
-        <w:rPr>
-          <w:rFonts w:ascii="Times New Roman" w:hAnsi="Times New Roman" w:cs="Times New Roman"/>
-          <w:sz w:val="24"/>
-          <w:szCs w:val="24"/>
-        </w:rPr>
-      </w:pPr>
-      <w:r>
-        <w:rPr>
-          <w:rFonts w:ascii="Times New Roman" w:hAnsi="Times New Roman" w:cs="Times New Roman"/>
-          <w:sz w:val="24"/>
-          <w:szCs w:val="24"/>
-        </w:rPr>
-        <w:t xml:space="preserve">Izzi parking contara con un registro de vehículos, para saber cuántos vehículos ingresan y cuantos salen de la universidad, esto con el objetivo de conocer cuantas zonas de parqueo quedan disponibles, y si se pueden ingresar más vehículos, a parte de eso, izzi parking tiene una función de reservas, que permitirá </w:t>
-      </w:r>
-      <w:r>
-        <w:rPr>
-          <w:rFonts w:ascii="Times New Roman" w:hAnsi="Times New Roman" w:cs="Times New Roman"/>
-          <w:sz w:val="24"/>
-          <w:szCs w:val="24"/>
-        </w:rPr>
-        <w:t xml:space="preserve"> al usuario asegurar un punto de parqueo dentro de la universidad, pero al ser un parqueadero tan pequeño esta opción tiene una restricción, La reserva solo se generara </w:t>
-      </w:r>
-      <w:r>
-        <w:rPr>
-          <w:rFonts w:ascii="Times New Roman" w:hAnsi="Times New Roman" w:cs="Times New Roman"/>
-          <w:sz w:val="24"/>
-          <w:szCs w:val="24"/>
-        </w:rPr>
-        <w:lastRenderedPageBreak/>
-        <w:t>durante los siguientes 15mn, una vez pasen los 15mn la reserva se eliminara del sistema y cualquier otro usuario podrá reservar ese punto de parqueo</w:t>
+        <w:t xml:space="preserve">de reservas, que permitirá </w:t>
+      </w:r>
+      <w:r>
+        <w:rPr>
+          <w:rFonts w:ascii="Times New Roman" w:hAnsi="Times New Roman" w:cs="Times New Roman"/>
+          <w:sz w:val="24"/>
+          <w:szCs w:val="24"/>
+        </w:rPr>
+        <w:t xml:space="preserve"> al usuario asegurar un punto de parqueo dentro de la universidad, pero al ser un parqueadero tan pequeño esta opción tiene una restricción, La reserva solo se generara durante los siguientes 15mn, una vez pasen los 15mn la reserva se eliminara del sistema y cualquier otro usuario podrá reservar ese punto de parqueo</w:t>
       </w:r>
     </w:p>
     <w:p>
@@ -3265,6 +3300,66 @@
         </w:rPr>
         <w:t>, cada miembro del equipo se dividirán las tareas entre documentación y desarrollo de software para tener un balance entre los tiempos y la fecha final de entrega</w:t>
       </w:r>
+    </w:p>
+    <w:p>
+      <w:pPr>
+        <w:ind w:firstLine="0"/>
+        <w:rPr>
+          <w:rFonts w:ascii="Times New Roman" w:hAnsi="Times New Roman" w:cs="Times New Roman"/>
+          <w:sz w:val="24"/>
+          <w:szCs w:val="24"/>
+        </w:rPr>
+      </w:pPr>
+    </w:p>
+    <w:p>
+      <w:pPr>
+        <w:ind w:firstLine="0"/>
+        <w:rPr>
+          <w:rFonts w:ascii="Times New Roman" w:hAnsi="Times New Roman" w:cs="Times New Roman"/>
+          <w:sz w:val="24"/>
+          <w:szCs w:val="24"/>
+        </w:rPr>
+      </w:pPr>
+    </w:p>
+    <w:p>
+      <w:pPr>
+        <w:ind w:firstLine="0"/>
+        <w:rPr>
+          <w:rFonts w:ascii="Times New Roman" w:hAnsi="Times New Roman" w:cs="Times New Roman"/>
+          <w:sz w:val="24"/>
+          <w:szCs w:val="24"/>
+        </w:rPr>
+      </w:pPr>
+    </w:p>
+    <w:p>
+      <w:pPr>
+        <w:ind w:firstLine="0"/>
+        <w:rPr>
+          <w:rFonts w:ascii="Times New Roman" w:hAnsi="Times New Roman" w:cs="Times New Roman"/>
+          <w:sz w:val="24"/>
+          <w:szCs w:val="24"/>
+        </w:rPr>
+      </w:pPr>
+    </w:p>
+    <w:p>
+      <w:pPr>
+        <w:ind w:firstLine="0"/>
+        <w:rPr>
+          <w:rFonts w:ascii="Times New Roman" w:hAnsi="Times New Roman" w:cs="Times New Roman"/>
+          <w:sz w:val="24"/>
+          <w:szCs w:val="24"/>
+        </w:rPr>
+      </w:pPr>
+    </w:p>
+    <w:p>
+      <w:pPr>
+        <w:ind w:firstLine="0"/>
+        <w:rPr>
+          <w:rFonts w:ascii="Times New Roman" w:hAnsi="Times New Roman" w:cs="Times New Roman"/>
+          <w:sz w:val="24"/>
+          <w:szCs w:val="24"/>
+        </w:rPr>
+      </w:pPr>
     </w:p>
     <w:p>
       <w:pPr>
@@ -3417,7 +3512,23 @@
                 <w:sz w:val="24"/>
                 <w:szCs w:val="24"/>
               </w:rPr>
-              <w:t>-desarrollador</w:t>
+              <w:t>-</w:t>
+            </w:r>
+            <w:r>
+              <w:rPr>
+                <w:rFonts w:ascii="Times New Roman" w:hAnsi="Times New Roman" w:cs="Times New Roman"/>
+                <w:sz w:val="24"/>
+                <w:szCs w:val="24"/>
+              </w:rPr>
+              <w:t>D</w:t>
+            </w:r>
+            <w:r>
+              <w:rPr>
+                <w:rFonts w:ascii="Times New Roman" w:hAnsi="Times New Roman" w:cs="Times New Roman"/>
+                <w:sz w:val="24"/>
+                <w:szCs w:val="24"/>
+              </w:rPr>
+              <w:t>esarrollador</w:t>
             </w:r>
           </w:p>
         </w:tc>
@@ -3593,7 +3704,6 @@
                 <w:sz w:val="24"/>
                 <w:szCs w:val="24"/>
               </w:rPr>
-              <w:lastRenderedPageBreak/>
               <w:t>técnico en</w:t>
             </w:r>
             <w:r>
@@ -3627,7 +3737,6 @@
                 <w:sz w:val="24"/>
                 <w:szCs w:val="24"/>
               </w:rPr>
-              <w:lastRenderedPageBreak/>
               <w:t>Disponibilidad (por semana)</w:t>
             </w:r>
           </w:p>
@@ -3992,6 +4101,7 @@
                 <w:sz w:val="24"/>
                 <w:szCs w:val="24"/>
               </w:rPr>
+              <w:lastRenderedPageBreak/>
               <w:t>Disponibilidad (por semana)</w:t>
             </w:r>
           </w:p>
@@ -4031,6 +4141,340 @@
         </w:rPr>
       </w:pPr>
     </w:p>
+    <w:tbl>
+      <w:tblPr>
+        <w:tblStyle w:val="Tablaconcuadrcula"/>
+        <w:tblW w:w="0" w:type="auto"/>
+        <w:tblLook w:val="04A0" w:firstRow="1" w:lastRow="0" w:firstColumn="1" w:lastColumn="0" w:noHBand="0" w:noVBand="1"/>
+      </w:tblPr>
+      <w:tblGrid>
+        <w:gridCol w:w="4676"/>
+        <w:gridCol w:w="4674"/>
+      </w:tblGrid>
+      <w:tr>
+        <w:tc>
+          <w:tcPr>
+            <w:tcW w:w="4750" w:type="dxa"/>
+          </w:tcPr>
+          <w:p>
+            <w:pPr>
+              <w:ind w:firstLine="0"/>
+              <w:rPr>
+                <w:rFonts w:ascii="Times New Roman" w:hAnsi="Times New Roman" w:cs="Times New Roman"/>
+                <w:sz w:val="24"/>
+                <w:szCs w:val="24"/>
+              </w:rPr>
+            </w:pPr>
+            <w:r>
+              <w:rPr>
+                <w:rFonts w:ascii="Times New Roman" w:hAnsi="Times New Roman" w:cs="Times New Roman"/>
+                <w:sz w:val="24"/>
+                <w:szCs w:val="24"/>
+              </w:rPr>
+              <w:t>Nombre completo</w:t>
+            </w:r>
+          </w:p>
+        </w:tc>
+        <w:tc>
+          <w:tcPr>
+            <w:tcW w:w="4750" w:type="dxa"/>
+          </w:tcPr>
+          <w:p>
+            <w:pPr>
+              <w:ind w:firstLine="0"/>
+              <w:rPr>
+                <w:rFonts w:ascii="Times New Roman" w:hAnsi="Times New Roman" w:cs="Times New Roman"/>
+                <w:sz w:val="24"/>
+                <w:szCs w:val="24"/>
+              </w:rPr>
+            </w:pPr>
+            <w:r>
+              <w:rPr>
+                <w:rFonts w:ascii="Times New Roman" w:hAnsi="Times New Roman" w:cs="Times New Roman"/>
+                <w:sz w:val="24"/>
+                <w:szCs w:val="24"/>
+              </w:rPr>
+              <w:t>Yeison Esquivel Amaya</w:t>
+            </w:r>
+            <w:r>
+              <w:rPr>
+                <w:rFonts w:ascii="Times New Roman" w:hAnsi="Times New Roman" w:cs="Times New Roman"/>
+                <w:sz w:val="24"/>
+                <w:szCs w:val="24"/>
+              </w:rPr>
+              <w:t xml:space="preserve"> </w:t>
+            </w:r>
+          </w:p>
+        </w:tc>
+      </w:tr>
+      <w:tr>
+        <w:tc>
+          <w:tcPr>
+            <w:tcW w:w="4750" w:type="dxa"/>
+          </w:tcPr>
+          <w:p>
+            <w:pPr>
+              <w:ind w:firstLine="0"/>
+              <w:rPr>
+                <w:rFonts w:ascii="Times New Roman" w:hAnsi="Times New Roman" w:cs="Times New Roman"/>
+                <w:sz w:val="24"/>
+                <w:szCs w:val="24"/>
+              </w:rPr>
+            </w:pPr>
+            <w:r>
+              <w:rPr>
+                <w:rFonts w:ascii="Times New Roman" w:hAnsi="Times New Roman" w:cs="Times New Roman"/>
+                <w:sz w:val="24"/>
+                <w:szCs w:val="24"/>
+              </w:rPr>
+              <w:t>Rol</w:t>
+            </w:r>
+          </w:p>
+        </w:tc>
+        <w:tc>
+          <w:tcPr>
+            <w:tcW w:w="4750" w:type="dxa"/>
+          </w:tcPr>
+          <w:p>
+            <w:pPr>
+              <w:ind w:firstLine="0"/>
+              <w:rPr>
+                <w:rFonts w:ascii="Times New Roman" w:hAnsi="Times New Roman" w:cs="Times New Roman"/>
+                <w:sz w:val="24"/>
+                <w:szCs w:val="24"/>
+              </w:rPr>
+            </w:pPr>
+            <w:r>
+              <w:rPr>
+                <w:rFonts w:ascii="Times New Roman" w:hAnsi="Times New Roman" w:cs="Times New Roman"/>
+                <w:sz w:val="24"/>
+                <w:szCs w:val="24"/>
+              </w:rPr>
+              <w:t>Desarrollador</w:t>
+            </w:r>
+            <w:r>
+              <w:rPr>
+                <w:rFonts w:ascii="Times New Roman" w:hAnsi="Times New Roman" w:cs="Times New Roman"/>
+                <w:sz w:val="24"/>
+                <w:szCs w:val="24"/>
+              </w:rPr>
+              <w:t xml:space="preserve"> Back-end</w:t>
+            </w:r>
+          </w:p>
+        </w:tc>
+      </w:tr>
+      <w:tr>
+        <w:tc>
+          <w:tcPr>
+            <w:tcW w:w="4750" w:type="dxa"/>
+          </w:tcPr>
+          <w:p>
+            <w:pPr>
+              <w:ind w:firstLine="0"/>
+              <w:rPr>
+                <w:rFonts w:ascii="Times New Roman" w:hAnsi="Times New Roman" w:cs="Times New Roman"/>
+                <w:sz w:val="24"/>
+                <w:szCs w:val="24"/>
+              </w:rPr>
+            </w:pPr>
+            <w:r>
+              <w:rPr>
+                <w:rFonts w:ascii="Times New Roman" w:hAnsi="Times New Roman" w:cs="Times New Roman"/>
+                <w:sz w:val="24"/>
+                <w:szCs w:val="24"/>
+              </w:rPr>
+              <w:t>Título profesional</w:t>
+            </w:r>
+          </w:p>
+        </w:tc>
+        <w:tc>
+          <w:tcPr>
+            <w:tcW w:w="4750" w:type="dxa"/>
+          </w:tcPr>
+          <w:p>
+            <w:pPr>
+              <w:ind w:firstLine="0"/>
+              <w:rPr>
+                <w:rFonts w:ascii="Times New Roman" w:hAnsi="Times New Roman" w:cs="Times New Roman"/>
+                <w:sz w:val="24"/>
+                <w:szCs w:val="24"/>
+              </w:rPr>
+            </w:pPr>
+            <w:r>
+              <w:rPr>
+                <w:rFonts w:ascii="Times New Roman" w:hAnsi="Times New Roman" w:cs="Times New Roman"/>
+                <w:sz w:val="24"/>
+                <w:szCs w:val="24"/>
+              </w:rPr>
+              <w:t>Ingeniero de sistemas</w:t>
+            </w:r>
+          </w:p>
+        </w:tc>
+      </w:tr>
+      <w:tr>
+        <w:tc>
+          <w:tcPr>
+            <w:tcW w:w="4750" w:type="dxa"/>
+          </w:tcPr>
+          <w:p>
+            <w:pPr>
+              <w:ind w:firstLine="0"/>
+              <w:rPr>
+                <w:rFonts w:ascii="Times New Roman" w:hAnsi="Times New Roman" w:cs="Times New Roman"/>
+                <w:sz w:val="24"/>
+                <w:szCs w:val="24"/>
+              </w:rPr>
+            </w:pPr>
+            <w:r>
+              <w:rPr>
+                <w:rFonts w:ascii="Times New Roman" w:hAnsi="Times New Roman" w:cs="Times New Roman"/>
+                <w:sz w:val="24"/>
+                <w:szCs w:val="24"/>
+              </w:rPr>
+              <w:t xml:space="preserve">Lenguas de programación </w:t>
+            </w:r>
+          </w:p>
+        </w:tc>
+        <w:tc>
+          <w:tcPr>
+            <w:tcW w:w="4750" w:type="dxa"/>
+          </w:tcPr>
+          <w:p>
+            <w:pPr>
+              <w:ind w:firstLine="0"/>
+              <w:rPr>
+                <w:rFonts w:ascii="Times New Roman" w:hAnsi="Times New Roman" w:cs="Times New Roman"/>
+                <w:sz w:val="24"/>
+                <w:szCs w:val="24"/>
+              </w:rPr>
+            </w:pPr>
+            <w:r>
+              <w:rPr>
+                <w:rFonts w:ascii="Times New Roman" w:hAnsi="Times New Roman" w:cs="Times New Roman"/>
+                <w:sz w:val="24"/>
+                <w:szCs w:val="24"/>
+              </w:rPr>
+              <w:t>HTML, Java</w:t>
+            </w:r>
+          </w:p>
+        </w:tc>
+      </w:tr>
+      <w:tr>
+        <w:tc>
+          <w:tcPr>
+            <w:tcW w:w="4750" w:type="dxa"/>
+          </w:tcPr>
+          <w:p>
+            <w:pPr>
+              <w:ind w:firstLine="0"/>
+              <w:jc w:val="left"/>
+              <w:rPr>
+                <w:rFonts w:ascii="Times New Roman" w:hAnsi="Times New Roman" w:cs="Times New Roman"/>
+                <w:sz w:val="24"/>
+                <w:szCs w:val="24"/>
+              </w:rPr>
+            </w:pPr>
+            <w:r>
+              <w:rPr>
+                <w:rFonts w:ascii="Times New Roman" w:hAnsi="Times New Roman" w:cs="Times New Roman"/>
+                <w:sz w:val="24"/>
+                <w:szCs w:val="24"/>
+              </w:rPr>
+              <w:t xml:space="preserve">Experiencia </w:t>
+            </w:r>
+          </w:p>
+        </w:tc>
+        <w:tc>
+          <w:tcPr>
+            <w:tcW w:w="4750" w:type="dxa"/>
+          </w:tcPr>
+          <w:p>
+            <w:pPr>
+              <w:ind w:firstLine="0"/>
+              <w:rPr>
+                <w:rFonts w:ascii="Times New Roman" w:hAnsi="Times New Roman" w:cs="Times New Roman"/>
+                <w:sz w:val="24"/>
+                <w:szCs w:val="24"/>
+              </w:rPr>
+            </w:pPr>
+            <w:r>
+              <w:rPr>
+                <w:rFonts w:ascii="Times New Roman" w:hAnsi="Times New Roman" w:cs="Times New Roman"/>
+                <w:sz w:val="24"/>
+                <w:szCs w:val="24"/>
+              </w:rPr>
+              <w:t>Desarrollador de software en tecnologías, Java</w:t>
+            </w:r>
+            <w:r>
+              <w:rPr>
+                <w:rFonts w:ascii="Times New Roman" w:hAnsi="Times New Roman" w:cs="Times New Roman"/>
+                <w:sz w:val="24"/>
+                <w:szCs w:val="24"/>
+              </w:rPr>
+              <w:t xml:space="preserve">  con una gran experiencia desarrollando  aplicativos web de este tipo</w:t>
+            </w:r>
+          </w:p>
+        </w:tc>
+      </w:tr>
+      <w:tr>
+        <w:tc>
+          <w:tcPr>
+            <w:tcW w:w="4750" w:type="dxa"/>
+          </w:tcPr>
+          <w:p>
+            <w:pPr>
+              <w:ind w:firstLine="0"/>
+              <w:rPr>
+                <w:rFonts w:ascii="Times New Roman" w:hAnsi="Times New Roman" w:cs="Times New Roman"/>
+                <w:sz w:val="24"/>
+                <w:szCs w:val="24"/>
+              </w:rPr>
+            </w:pPr>
+            <w:r>
+              <w:rPr>
+                <w:rFonts w:ascii="Times New Roman" w:hAnsi="Times New Roman" w:cs="Times New Roman"/>
+                <w:sz w:val="24"/>
+                <w:szCs w:val="24"/>
+              </w:rPr>
+              <w:t>Disponibilidad (por semana)</w:t>
+            </w:r>
+          </w:p>
+        </w:tc>
+        <w:tc>
+          <w:tcPr>
+            <w:tcW w:w="4750" w:type="dxa"/>
+          </w:tcPr>
+          <w:p>
+            <w:pPr>
+              <w:ind w:firstLine="0"/>
+              <w:rPr>
+                <w:rFonts w:ascii="Times New Roman" w:hAnsi="Times New Roman" w:cs="Times New Roman"/>
+                <w:sz w:val="24"/>
+                <w:szCs w:val="24"/>
+              </w:rPr>
+            </w:pPr>
+            <w:r>
+              <w:rPr>
+                <w:rFonts w:ascii="Times New Roman" w:hAnsi="Times New Roman" w:cs="Times New Roman"/>
+                <w:sz w:val="24"/>
+                <w:szCs w:val="24"/>
+              </w:rPr>
+              <w:t>4 horas</w:t>
+            </w:r>
+          </w:p>
+        </w:tc>
+      </w:tr>
+    </w:tbl>
+    <w:p>
+      <w:pPr>
+        <w:ind w:firstLine="0"/>
+        <w:rPr>
+          <w:rFonts w:ascii="Times New Roman" w:hAnsi="Times New Roman" w:cs="Times New Roman"/>
+          <w:sz w:val="24"/>
+          <w:szCs w:val="24"/>
+        </w:rPr>
+      </w:pPr>
+    </w:p>
     <w:p>
       <w:pPr>
         <w:pStyle w:val="Ttulo1"/>
@@ -4111,7 +4555,6 @@
           <w:sz w:val="24"/>
           <w:szCs w:val="24"/>
         </w:rPr>
-        <w:lastRenderedPageBreak/>
         <w:t>GIT HUB</w:t>
       </w:r>
       <w:bookmarkEnd w:id="18"/>
@@ -4184,6 +4627,7 @@
           <w:sz w:val="24"/>
           <w:szCs w:val="24"/>
         </w:rPr>
+        <w:lastRenderedPageBreak/>
         <w:t>Postman.</w:t>
       </w:r>
       <w:bookmarkEnd w:id="19"/>
@@ -4497,7 +4941,6 @@
           <w:sz w:val="24"/>
           <w:szCs w:val="24"/>
         </w:rPr>
-        <w:lastRenderedPageBreak/>
         <w:t>Django</w:t>
       </w:r>
       <w:r>
@@ -4568,6 +5011,7 @@
       </w:pPr>
       <w:bookmarkStart w:id="24" w:name="_Toc114301754"/>
       <w:r>
+        <w:lastRenderedPageBreak/>
         <w:t>Vue</w:t>
       </w:r>
       <w:bookmarkEnd w:id="24"/>

</xml_diff>